<commit_message>
Removed uneeded file and changed .gitignore so this file is not added again, and made changes to dissertation and participant sheet after supervisor meeting
</commit_message>
<xml_diff>
--- a/Documents/System Usability Tests/Participant Information Sheet.docx
+++ b/Documents/System Usability Tests/Participant Information Sheet.docx
@@ -42,18 +42,6 @@
           <w:sz w:val="28"/>
         </w:rPr>
         <w:t xml:space="preserve"> (PIS)</w:t>
-      </w:r>
-      <w:r>
-        <w:rPr>
-          <w:sz w:val="28"/>
-        </w:rPr>
-        <w:t xml:space="preserve"> </w:t>
-      </w:r>
-      <w:r>
-        <w:rPr>
-          <w:sz w:val="28"/>
-        </w:rPr>
-        <w:t>Development Tool</w:t>
       </w:r>
     </w:p>
     <w:p>
@@ -644,26 +632,483 @@
     </w:p>
     <w:p>
       <w:pPr>
+        <w:pStyle w:val="NormalWeb"/>
+        <w:spacing w:before="0" w:beforeAutospacing="0" w:after="0" w:afterAutospacing="0"/>
+        <w:rPr>
+          <w:rFonts w:asciiTheme="minorHAnsi" w:hAnsiTheme="minorHAnsi" w:cstheme="minorHAnsi"/>
+          <w:iCs/>
+        </w:rPr>
+      </w:pPr>
+      <w:r>
+        <w:rPr>
+          <w:rFonts w:asciiTheme="minorHAnsi" w:hAnsiTheme="minorHAnsi" w:cstheme="minorHAnsi"/>
+          <w:iCs/>
+        </w:rPr>
+        <w:t>You are being invited to take part in a research project. Before you decide whether or not to take part, it is important for you to understand why the research is being done and what it will involve. Please take time to read the following information carefully'</w:t>
+      </w:r>
+      <w:r>
+        <w:rPr>
+          <w:rFonts w:asciiTheme="minorHAnsi" w:hAnsiTheme="minorHAnsi" w:cstheme="minorHAnsi"/>
+          <w:iCs/>
+        </w:rPr>
+        <w:t>.</w:t>
+      </w:r>
+    </w:p>
+    <w:p>
+      <w:pPr>
+        <w:pStyle w:val="NormalWeb"/>
+        <w:spacing w:before="0" w:beforeAutospacing="0" w:after="0" w:afterAutospacing="0"/>
+        <w:rPr>
+          <w:rFonts w:asciiTheme="minorHAnsi" w:hAnsiTheme="minorHAnsi" w:cstheme="minorHAnsi"/>
+          <w:iCs/>
+        </w:rPr>
+      </w:pPr>
+    </w:p>
+    <w:p>
+      <w:pPr>
+        <w:pStyle w:val="NormalWeb"/>
+        <w:spacing w:before="0" w:beforeAutospacing="0" w:after="0" w:afterAutospacing="0"/>
+        <w:rPr>
+          <w:rFonts w:asciiTheme="minorHAnsi" w:hAnsiTheme="minorHAnsi" w:cstheme="minorHAnsi"/>
+          <w:iCs/>
+        </w:rPr>
+      </w:pPr>
+      <w:r>
+        <w:rPr>
+          <w:rFonts w:asciiTheme="minorHAnsi" w:hAnsiTheme="minorHAnsi" w:cstheme="minorHAnsi"/>
+          <w:iCs/>
+        </w:rPr>
+        <w:t xml:space="preserve">The data collected as part of this study may be used, in part or in whole, for the writing of educational projects such as a </w:t>
+      </w:r>
+      <w:r>
+        <w:rPr>
+          <w:rFonts w:asciiTheme="minorHAnsi" w:hAnsiTheme="minorHAnsi" w:cstheme="minorHAnsi"/>
+          <w:iCs/>
+        </w:rPr>
+        <w:t>Batchelor</w:t>
+      </w:r>
+      <w:r>
+        <w:rPr>
+          <w:rFonts w:asciiTheme="minorHAnsi" w:hAnsiTheme="minorHAnsi" w:cstheme="minorHAnsi"/>
+          <w:iCs/>
+        </w:rPr>
+        <w:t>’</w:t>
+      </w:r>
+      <w:r>
+        <w:rPr>
+          <w:rFonts w:asciiTheme="minorHAnsi" w:hAnsiTheme="minorHAnsi" w:cstheme="minorHAnsi"/>
+          <w:iCs/>
+        </w:rPr>
+        <w:t xml:space="preserve">s </w:t>
+      </w:r>
+      <w:r>
+        <w:rPr>
+          <w:rFonts w:asciiTheme="minorHAnsi" w:hAnsiTheme="minorHAnsi" w:cstheme="minorHAnsi"/>
+          <w:iCs/>
+        </w:rPr>
+        <w:t>Degree, at no time would any personally identifiable data be published without consent.</w:t>
+      </w:r>
+    </w:p>
+    <w:p>
+      <w:pPr>
+        <w:pStyle w:val="NormalWeb"/>
+        <w:spacing w:before="0" w:beforeAutospacing="0" w:after="0" w:afterAutospacing="0"/>
+        <w:rPr>
+          <w:rFonts w:asciiTheme="minorHAnsi" w:hAnsiTheme="minorHAnsi" w:cstheme="minorHAnsi"/>
+        </w:rPr>
+      </w:pPr>
+    </w:p>
+    <w:p>
+      <w:pPr>
+        <w:pStyle w:val="Heading1"/>
+      </w:pPr>
+      <w:r>
+        <w:t xml:space="preserve">What is the purpose of the </w:t>
+      </w:r>
+      <w:r>
+        <w:t>research project</w:t>
+      </w:r>
+      <w:r>
+        <w:t>?</w:t>
+      </w:r>
+    </w:p>
+    <w:p>
+      <w:r>
+        <w:t xml:space="preserve">I am currently completing a project to create a digital Checklist for pieces in a Lego Set. This </w:t>
+      </w:r>
+      <w:r>
+        <w:t>a website</w:t>
+      </w:r>
+      <w:r>
+        <w:t xml:space="preserve"> where people can search for a Lego Set and then </w:t>
+      </w:r>
+      <w:r>
+        <w:t>can</w:t>
+      </w:r>
+      <w:r>
+        <w:t xml:space="preserve"> </w:t>
+      </w:r>
+      <w:r>
+        <w:t>check</w:t>
+      </w:r>
+      <w:r>
+        <w:t xml:space="preserve"> the </w:t>
+      </w:r>
+      <w:r>
+        <w:t xml:space="preserve">Lego </w:t>
+      </w:r>
+      <w:r>
+        <w:t>pieces</w:t>
+      </w:r>
+      <w:r>
+        <w:t xml:space="preserve"> for this set</w:t>
+      </w:r>
+      <w:r>
+        <w:t xml:space="preserve"> off </w:t>
+      </w:r>
+      <w:r>
+        <w:t>a checklist</w:t>
+      </w:r>
+      <w:r>
+        <w:t>.</w:t>
+      </w:r>
+    </w:p>
+    <w:p/>
+    <w:p>
+      <w:r>
+        <w:t xml:space="preserve">The purpose of this research is to collect information on </w:t>
+      </w:r>
+      <w:r>
+        <w:t>participants views an</w:t>
+      </w:r>
+      <w:r>
+        <w:t>d</w:t>
+      </w:r>
+      <w:r>
+        <w:t xml:space="preserve"> opinions on </w:t>
+      </w:r>
+      <w:r>
+        <w:t>the Usability of my Website</w:t>
+      </w:r>
+      <w:r>
+        <w:t>.</w:t>
+      </w:r>
+    </w:p>
+    <w:p/>
+    <w:p>
+      <w:pPr>
+        <w:pStyle w:val="Heading1"/>
+      </w:pPr>
+      <w:r>
+        <w:t>Why have I been invited to participate?</w:t>
+      </w:r>
+    </w:p>
+    <w:p>
+      <w:r>
+        <w:t>You are part of the target group and invited to participate.</w:t>
+      </w:r>
+    </w:p>
+    <w:p/>
+    <w:p>
+      <w:pPr>
+        <w:pStyle w:val="Heading1"/>
+      </w:pPr>
+      <w:r>
+        <w:t>Do I have to take part?</w:t>
+      </w:r>
+    </w:p>
+    <w:p>
+      <w:pPr>
+        <w:pStyle w:val="NormalWeb"/>
+        <w:spacing w:before="0" w:beforeAutospacing="0" w:after="0" w:afterAutospacing="0"/>
+        <w:rPr>
+          <w:rFonts w:asciiTheme="minorHAnsi" w:hAnsiTheme="minorHAnsi" w:cstheme="minorHAnsi"/>
+        </w:rPr>
+      </w:pPr>
+      <w:r>
+        <w:rPr>
+          <w:rFonts w:asciiTheme="minorHAnsi" w:hAnsiTheme="minorHAnsi" w:cstheme="minorHAnsi"/>
+        </w:rPr>
+        <w:t>It is up to you to decide whether or not to take part in this research project. If you do decide to take part you will be given this information sheet along with a privacy notice that will explain how your data will be collected and used, and be asked to provide your consent to participate. If you decide to take part you are still free to withdraw at any time and without giving a reason, by contacting the researcher.</w:t>
+      </w:r>
+    </w:p>
+    <w:p>
+      <w:pPr>
+        <w:pStyle w:val="NormalWeb"/>
+        <w:spacing w:before="0" w:beforeAutospacing="0" w:after="0" w:afterAutospacing="0"/>
+        <w:rPr>
+          <w:rFonts w:asciiTheme="minorHAnsi" w:hAnsiTheme="minorHAnsi" w:cstheme="minorHAnsi"/>
+        </w:rPr>
+      </w:pPr>
+    </w:p>
+    <w:p>
+      <w:pPr>
+        <w:pStyle w:val="Heading1"/>
+      </w:pPr>
+      <w:r>
+        <w:t>What will happen to me if I take part?</w:t>
+      </w:r>
+    </w:p>
+    <w:p>
+      <w:r>
+        <w:t>You will have time to search and use the website</w:t>
+      </w:r>
+      <w:r>
+        <w:t xml:space="preserve"> on PC/Laptop and mobile device</w:t>
+      </w:r>
+      <w:r>
+        <w:t xml:space="preserve"> before filling in a Questionnaire on the Usability of the website. Upon completing the questionnaire, an interview will occur based on your responses to the questionnaire.</w:t>
+      </w:r>
+    </w:p>
+    <w:p/>
+    <w:p>
+      <w:pPr>
+        <w:pStyle w:val="Heading1"/>
+      </w:pPr>
+      <w:r>
+        <w:t>What data will you collect about me?</w:t>
+      </w:r>
+    </w:p>
+    <w:p>
+      <w:r>
+        <w:t>Data will be collected on your views and opi</w:t>
+      </w:r>
+      <w:r>
+        <w:t>ni</w:t>
+      </w:r>
+      <w:r>
+        <w:t>ons on the Usability of the website.</w:t>
+      </w:r>
+    </w:p>
+    <w:p>
+      <w:pPr>
+        <w:rPr>
+          <w:rFonts w:cstheme="minorHAnsi"/>
+        </w:rPr>
+      </w:pPr>
+    </w:p>
+    <w:p>
+      <w:pPr>
+        <w:pStyle w:val="Heading1"/>
+      </w:pPr>
+      <w:r>
+        <w:t xml:space="preserve">Will what I say in this </w:t>
+      </w:r>
+      <w:r>
+        <w:t xml:space="preserve">research project </w:t>
+      </w:r>
+      <w:r>
+        <w:t>be kept confidential?</w:t>
+      </w:r>
+    </w:p>
+    <w:p>
+      <w:pPr>
+        <w:pStyle w:val="NormalWeb"/>
+        <w:spacing w:before="0" w:beforeAutospacing="0" w:after="0" w:afterAutospacing="0"/>
+        <w:rPr>
+          <w:rFonts w:asciiTheme="minorHAnsi" w:hAnsiTheme="minorHAnsi" w:cstheme="minorHAnsi"/>
+          <w:color w:val="4472C4" w:themeColor="accent5"/>
+        </w:rPr>
+      </w:pPr>
+      <w:r>
+        <w:rPr>
+          <w:rFonts w:asciiTheme="minorHAnsi" w:hAnsiTheme="minorHAnsi" w:cstheme="minorHAnsi"/>
+          <w:color w:val="4472C4" w:themeColor="accent5"/>
+        </w:rPr>
+        <w:t>[</w:t>
+      </w:r>
+      <w:r>
+        <w:rPr>
+          <w:rFonts w:asciiTheme="minorHAnsi" w:hAnsiTheme="minorHAnsi" w:cstheme="minorHAnsi"/>
+          <w:color w:val="4472C4" w:themeColor="accent5"/>
+        </w:rPr>
+        <w:t>You should explain that all information collected about the individual will be kept strictly confidential (subject to legal limitations) and describe how confidentiality, privacy and anonymity will be ensured in the collection, storage and publication of research material.</w:t>
+      </w:r>
+      <w:r>
+        <w:rPr>
+          <w:rFonts w:asciiTheme="minorHAnsi" w:hAnsiTheme="minorHAnsi" w:cstheme="minorHAnsi"/>
+          <w:color w:val="4472C4" w:themeColor="accent5"/>
+        </w:rPr>
+        <w:t xml:space="preserve"> </w:t>
+      </w:r>
+      <w:r>
+        <w:rPr>
+          <w:rFonts w:asciiTheme="minorHAnsi" w:hAnsiTheme="minorHAnsi" w:cstheme="minorHAnsi"/>
+          <w:color w:val="4472C4" w:themeColor="accent5"/>
+        </w:rPr>
+        <w:t>(</w:t>
+      </w:r>
+      <w:r>
+        <w:rPr>
+          <w:rFonts w:asciiTheme="minorHAnsi" w:hAnsiTheme="minorHAnsi" w:cstheme="minorHAnsi"/>
+          <w:color w:val="4472C4" w:themeColor="accent5"/>
+        </w:rPr>
+        <w:t>This must mirro</w:t>
+      </w:r>
+      <w:r>
+        <w:rPr>
+          <w:rFonts w:asciiTheme="minorHAnsi" w:hAnsiTheme="minorHAnsi" w:cstheme="minorHAnsi"/>
+          <w:color w:val="4472C4" w:themeColor="accent5"/>
+        </w:rPr>
+        <w:t>r the information given in the separate</w:t>
+      </w:r>
+      <w:r>
+        <w:rPr>
+          <w:rFonts w:asciiTheme="minorHAnsi" w:hAnsiTheme="minorHAnsi" w:cstheme="minorHAnsi"/>
+          <w:color w:val="4472C4" w:themeColor="accent5"/>
+        </w:rPr>
+        <w:t xml:space="preserve"> Informed Consent Form/</w:t>
+      </w:r>
+      <w:r>
+        <w:rPr>
+          <w:rFonts w:asciiTheme="minorHAnsi" w:hAnsiTheme="minorHAnsi" w:cstheme="minorHAnsi"/>
+          <w:color w:val="4472C4" w:themeColor="accent5"/>
+        </w:rPr>
+        <w:t>Privacy N</w:t>
+      </w:r>
+      <w:r>
+        <w:rPr>
+          <w:rFonts w:asciiTheme="minorHAnsi" w:hAnsiTheme="minorHAnsi" w:cstheme="minorHAnsi"/>
+          <w:color w:val="4472C4" w:themeColor="accent5"/>
+        </w:rPr>
+        <w:t>otice</w:t>
+      </w:r>
+      <w:r>
+        <w:rPr>
+          <w:rFonts w:asciiTheme="minorHAnsi" w:hAnsiTheme="minorHAnsi" w:cstheme="minorHAnsi"/>
+          <w:color w:val="4472C4" w:themeColor="accent5"/>
+        </w:rPr>
+        <w:t xml:space="preserve"> that</w:t>
+      </w:r>
+      <w:r>
+        <w:rPr>
+          <w:rFonts w:asciiTheme="minorHAnsi" w:hAnsiTheme="minorHAnsi" w:cstheme="minorHAnsi"/>
+          <w:color w:val="4472C4" w:themeColor="accent5"/>
+        </w:rPr>
+        <w:t xml:space="preserve"> must </w:t>
+      </w:r>
+      <w:r>
+        <w:rPr>
+          <w:rFonts w:asciiTheme="minorHAnsi" w:hAnsiTheme="minorHAnsi" w:cstheme="minorHAnsi"/>
+          <w:color w:val="4472C4" w:themeColor="accent5"/>
+        </w:rPr>
+        <w:t>accompany this form</w:t>
+      </w:r>
+      <w:r>
+        <w:rPr>
+          <w:rFonts w:asciiTheme="minorHAnsi" w:hAnsiTheme="minorHAnsi" w:cstheme="minorHAnsi"/>
+          <w:color w:val="4472C4" w:themeColor="accent5"/>
+        </w:rPr>
+        <w:t>)</w:t>
+      </w:r>
+      <w:r>
+        <w:rPr>
+          <w:rFonts w:asciiTheme="minorHAnsi" w:hAnsiTheme="minorHAnsi" w:cstheme="minorHAnsi"/>
+          <w:color w:val="4472C4" w:themeColor="accent5"/>
+        </w:rPr>
+        <w:t>.</w:t>
+      </w:r>
+      <w:r>
+        <w:rPr>
+          <w:rFonts w:asciiTheme="minorHAnsi" w:hAnsiTheme="minorHAnsi" w:cstheme="minorHAnsi"/>
+          <w:color w:val="4472C4" w:themeColor="accent5"/>
+        </w:rPr>
+        <w:t xml:space="preserve"> The above may be different for some research</w:t>
+      </w:r>
+      <w:r>
+        <w:rPr>
+          <w:rFonts w:asciiTheme="minorHAnsi" w:hAnsiTheme="minorHAnsi" w:cstheme="minorHAnsi"/>
+          <w:color w:val="4472C4" w:themeColor="accent5"/>
+        </w:rPr>
+        <w:t xml:space="preserve"> projects</w:t>
+      </w:r>
+      <w:r>
+        <w:rPr>
+          <w:rFonts w:asciiTheme="minorHAnsi" w:hAnsiTheme="minorHAnsi" w:cstheme="minorHAnsi"/>
+          <w:color w:val="4472C4" w:themeColor="accent5"/>
+        </w:rPr>
+        <w:t>, such as oral history, you can seek advice from your Research Ethics Committee.</w:t>
+      </w:r>
+    </w:p>
+    <w:p>
+      <w:pPr>
+        <w:pStyle w:val="NormalWeb"/>
+        <w:spacing w:before="0" w:beforeAutospacing="0" w:after="0" w:afterAutospacing="0"/>
+        <w:rPr>
+          <w:rFonts w:asciiTheme="minorHAnsi" w:hAnsiTheme="minorHAnsi" w:cstheme="minorHAnsi"/>
+          <w:color w:val="4472C4" w:themeColor="accent5"/>
+        </w:rPr>
+      </w:pPr>
+    </w:p>
+    <w:p>
+      <w:pPr>
+        <w:pStyle w:val="NormalWeb"/>
+        <w:spacing w:before="0" w:beforeAutospacing="0" w:after="0" w:afterAutospacing="0"/>
+        <w:rPr>
+          <w:rFonts w:asciiTheme="minorHAnsi" w:hAnsiTheme="minorHAnsi" w:cstheme="minorHAnsi"/>
+          <w:color w:val="4472C4" w:themeColor="accent5"/>
+        </w:rPr>
+      </w:pPr>
+      <w:r>
+        <w:rPr>
+          <w:rFonts w:asciiTheme="minorHAnsi" w:hAnsiTheme="minorHAnsi" w:cstheme="minorHAnsi"/>
+          <w:color w:val="4472C4" w:themeColor="accent5"/>
+        </w:rPr>
+        <w:lastRenderedPageBreak/>
+        <w:t>Consider how you would manage a disclosure relating to safeguarding or criminality if relevant</w:t>
+      </w:r>
+      <w:r>
+        <w:rPr>
+          <w:rFonts w:asciiTheme="minorHAnsi" w:hAnsiTheme="minorHAnsi" w:cstheme="minorHAnsi"/>
+          <w:color w:val="4472C4" w:themeColor="accent5"/>
+        </w:rPr>
+        <w:t>.</w:t>
+      </w:r>
+    </w:p>
+    <w:p>
+      <w:r>
+        <w:t xml:space="preserve">The information will be kept </w:t>
+      </w:r>
+      <w:r>
+        <w:t>confidential,</w:t>
+      </w:r>
+      <w:r>
+        <w:t xml:space="preserve"> and all the data will be analysed </w:t>
+      </w:r>
+      <w:r>
+        <w:t>in batches, so that it will be impossible to identify you individually</w:t>
+      </w:r>
+      <w:r>
+        <w:t>.</w:t>
+      </w:r>
+    </w:p>
+    <w:p>
+      <w:pPr>
+        <w:pStyle w:val="NormalWeb"/>
+        <w:spacing w:before="0" w:beforeAutospacing="0" w:after="0" w:afterAutospacing="0"/>
+        <w:rPr>
+          <w:rFonts w:asciiTheme="minorHAnsi" w:hAnsiTheme="minorHAnsi" w:cstheme="minorHAnsi"/>
+          <w:color w:val="4472C4" w:themeColor="accent5"/>
+        </w:rPr>
+      </w:pPr>
+    </w:p>
+    <w:p>
+      <w:pPr>
+        <w:pStyle w:val="Heading1"/>
+      </w:pPr>
+      <w:r>
+        <w:t>How will you look after the data you collect about me?</w:t>
+      </w:r>
+    </w:p>
+    <w:p>
+      <w:pPr>
         <w:pStyle w:val="Heading3"/>
       </w:pPr>
       <w:r>
-        <w:t>[</w:t>
-      </w:r>
-      <w:r>
-        <w:t xml:space="preserve">This should explain that the individual is being asked to take part in a research </w:t>
-      </w:r>
-      <w:r>
-        <w:t>project</w:t>
-      </w:r>
-      <w:r>
-        <w:t>. The following is an example of how this may be phrased:</w:t>
-      </w:r>
-    </w:p>
-    <w:p>
-      <w:pPr>
-        <w:pStyle w:val="Heading3"/>
-      </w:pPr>
-    </w:p>
+        <w:t>[It is important that research participants understand what will happen with any data they provide and what rights they have over its use. In the PIS you should provide top level information, and provide a separate Privacy Notice. There is a Privacy Notice Development Tool that is available to help you create this. You may wish to use the following text to link the two:</w:t>
+      </w:r>
+    </w:p>
+    <w:p/>
     <w:p>
       <w:pPr>
         <w:pStyle w:val="Heading3"/>
@@ -676,188 +1121,13 @@
         <w:rPr>
           <w:i/>
         </w:rPr>
-        <w:t xml:space="preserve">'You are being invited to take part in a research </w:t>
-      </w:r>
-      <w:r>
-        <w:rPr>
-          <w:i/>
-        </w:rPr>
-        <w:t>project</w:t>
-      </w:r>
-      <w:r>
-        <w:rPr>
-          <w:i/>
-        </w:rPr>
-        <w:t>. Before you decide whether or not to take part, it is important for you to understand why the research is being done and what it will involve. Please take time to read the following information carefully'.</w:t>
+        <w:t>‘We need to ensure that you understand what will happen to data we collect about you as well as your legal rights. This document is accompanied with a separate Privacy Notice providing further details, you can access this via [insert method here – link to website or paper copy’</w:t>
       </w:r>
     </w:p>
     <w:p>
       <w:pPr>
         <w:pStyle w:val="Heading3"/>
-        <w:rPr>
-          <w:rStyle w:val="Emphasis"/>
-          <w:i w:val="0"/>
-          <w:bdr w:val="none" w:sz="0" w:space="0" w:color="auto" w:frame="1"/>
-        </w:rPr>
-      </w:pPr>
-    </w:p>
-    <w:p>
-      <w:pPr>
-        <w:pStyle w:val="Heading3"/>
-        <w:rPr>
-          <w:rStyle w:val="Emphasis"/>
-          <w:i w:val="0"/>
-          <w:bdr w:val="none" w:sz="0" w:space="0" w:color="auto" w:frame="1"/>
-        </w:rPr>
-      </w:pPr>
-      <w:r>
-        <w:rPr>
-          <w:rStyle w:val="Emphasis"/>
-          <w:i w:val="0"/>
-          <w:bdr w:val="none" w:sz="0" w:space="0" w:color="auto" w:frame="1"/>
-        </w:rPr>
-        <w:t>I</w:t>
-      </w:r>
-      <w:r>
-        <w:rPr>
-          <w:rStyle w:val="Emphasis"/>
-          <w:i w:val="0"/>
-          <w:bdr w:val="none" w:sz="0" w:space="0" w:color="auto" w:frame="1"/>
-        </w:rPr>
-        <w:t>f this is not a staff</w:t>
-      </w:r>
-      <w:r>
-        <w:rPr>
-          <w:rStyle w:val="Emphasis"/>
-          <w:i w:val="0"/>
-          <w:bdr w:val="none" w:sz="0" w:space="0" w:color="auto" w:frame="1"/>
-        </w:rPr>
-        <w:t xml:space="preserve"> project</w:t>
-      </w:r>
-      <w:r>
-        <w:rPr>
-          <w:rStyle w:val="Emphasis"/>
-          <w:i w:val="0"/>
-          <w:bdr w:val="none" w:sz="0" w:space="0" w:color="auto" w:frame="1"/>
-        </w:rPr>
-        <w:t>, or there will be student involvement</w:t>
-      </w:r>
-      <w:r>
-        <w:rPr>
-          <w:rStyle w:val="Emphasis"/>
-          <w:i w:val="0"/>
-          <w:bdr w:val="none" w:sz="0" w:space="0" w:color="auto" w:frame="1"/>
-        </w:rPr>
-        <w:t xml:space="preserve"> in the actual research</w:t>
-      </w:r>
-      <w:r>
-        <w:rPr>
-          <w:rStyle w:val="Emphasis"/>
-          <w:i w:val="0"/>
-          <w:bdr w:val="none" w:sz="0" w:space="0" w:color="auto" w:frame="1"/>
-        </w:rPr>
-        <w:t xml:space="preserve">, </w:t>
-      </w:r>
-      <w:r>
-        <w:rPr>
-          <w:rStyle w:val="Emphasis"/>
-          <w:i w:val="0"/>
-          <w:bdr w:val="none" w:sz="0" w:space="0" w:color="auto" w:frame="1"/>
-        </w:rPr>
-        <w:t>then this should be stated here</w:t>
-      </w:r>
-      <w:r>
-        <w:rPr>
-          <w:rStyle w:val="Emphasis"/>
-          <w:i w:val="0"/>
-          <w:bdr w:val="none" w:sz="0" w:space="0" w:color="auto" w:frame="1"/>
-        </w:rPr>
-        <w:t>. You may wish to write it like this:</w:t>
-      </w:r>
-    </w:p>
-    <w:p>
-      <w:pPr>
-        <w:pStyle w:val="Heading3"/>
-        <w:rPr>
-          <w:rStyle w:val="Emphasis"/>
-          <w:i w:val="0"/>
-          <w:bdr w:val="none" w:sz="0" w:space="0" w:color="auto" w:frame="1"/>
-        </w:rPr>
-      </w:pPr>
-    </w:p>
-    <w:p>
-      <w:pPr>
-        <w:pStyle w:val="Heading3"/>
-        <w:ind w:left="720"/>
-        <w:rPr>
-          <w:rStyle w:val="Emphasis"/>
-          <w:i w:val="0"/>
-          <w:bdr w:val="none" w:sz="0" w:space="0" w:color="auto" w:frame="1"/>
-        </w:rPr>
-      </w:pPr>
-      <w:r>
-        <w:rPr>
-          <w:i/>
-          <w:iCs/>
-        </w:rPr>
-        <w:t>‘The data collected as part of this study may be used, in part or in whole, for the writing of educational projects such as a Master’s Degree or a PhD</w:t>
-      </w:r>
-      <w:r>
-        <w:rPr>
-          <w:i/>
-          <w:iCs/>
-        </w:rPr>
-        <w:t>, at no time would any personally identifiable data be published without consent.</w:t>
-      </w:r>
-      <w:r>
-        <w:rPr>
-          <w:i/>
-          <w:iCs/>
-        </w:rPr>
-        <w:t>'</w:t>
-      </w:r>
-      <w:r>
-        <w:rPr>
-          <w:rStyle w:val="Emphasis"/>
-          <w:i w:val="0"/>
-          <w:bdr w:val="none" w:sz="0" w:space="0" w:color="auto" w:frame="1"/>
-        </w:rPr>
-        <w:t>]</w:t>
-      </w:r>
-    </w:p>
-    <w:p>
-      <w:pPr>
-        <w:rPr>
-          <w:rStyle w:val="Emphasis"/>
-          <w:rFonts w:cstheme="minorHAnsi"/>
-          <w:i w:val="0"/>
-          <w:color w:val="4472C4" w:themeColor="accent5"/>
-          <w:bdr w:val="none" w:sz="0" w:space="0" w:color="auto" w:frame="1"/>
-        </w:rPr>
-      </w:pPr>
-    </w:p>
-    <w:p>
-      <w:pPr>
-        <w:pStyle w:val="NormalWeb"/>
-        <w:spacing w:before="0" w:beforeAutospacing="0" w:after="0" w:afterAutospacing="0"/>
-        <w:rPr>
-          <w:rFonts w:asciiTheme="minorHAnsi" w:hAnsiTheme="minorHAnsi" w:cstheme="minorHAnsi"/>
-        </w:rPr>
-      </w:pPr>
-    </w:p>
-    <w:p>
-      <w:pPr>
-        <w:pStyle w:val="Heading1"/>
-      </w:pPr>
-      <w:r>
-        <w:t xml:space="preserve">What is the purpose of the </w:t>
-      </w:r>
-      <w:r>
-        <w:t>research project</w:t>
-      </w:r>
-      <w:r>
-        <w:t>?</w:t>
-      </w:r>
+      </w:pPr>
     </w:p>
     <w:p>
       <w:pPr>
@@ -880,1286 +1150,23 @@
           <w:rFonts w:asciiTheme="minorHAnsi" w:hAnsiTheme="minorHAnsi" w:cstheme="minorHAnsi"/>
           <w:color w:val="4472C4" w:themeColor="accent5"/>
         </w:rPr>
-        <w:t xml:space="preserve">The background and the aim of the </w:t>
-      </w:r>
-      <w:r>
-        <w:rPr>
-          <w:rFonts w:asciiTheme="minorHAnsi" w:hAnsiTheme="minorHAnsi" w:cstheme="minorHAnsi"/>
-          <w:color w:val="4472C4" w:themeColor="accent5"/>
-        </w:rPr>
-        <w:t xml:space="preserve">research project </w:t>
-      </w:r>
-      <w:r>
-        <w:rPr>
-          <w:rFonts w:asciiTheme="minorHAnsi" w:hAnsiTheme="minorHAnsi" w:cstheme="minorHAnsi"/>
-          <w:color w:val="4472C4" w:themeColor="accent5"/>
-        </w:rPr>
-        <w:t xml:space="preserve">should be given here. You should say how long the </w:t>
-      </w:r>
-      <w:r>
-        <w:rPr>
-          <w:rFonts w:asciiTheme="minorHAnsi" w:hAnsiTheme="minorHAnsi" w:cstheme="minorHAnsi"/>
-          <w:color w:val="4472C4" w:themeColor="accent5"/>
-        </w:rPr>
-        <w:t xml:space="preserve">research project </w:t>
-      </w:r>
-      <w:r>
-        <w:rPr>
-          <w:rFonts w:asciiTheme="minorHAnsi" w:hAnsiTheme="minorHAnsi" w:cstheme="minorHAnsi"/>
-          <w:color w:val="4472C4" w:themeColor="accent5"/>
-        </w:rPr>
-        <w:t xml:space="preserve">will run and outline the overall design of the </w:t>
-      </w:r>
-      <w:r>
-        <w:rPr>
-          <w:rFonts w:asciiTheme="minorHAnsi" w:hAnsiTheme="minorHAnsi" w:cstheme="minorHAnsi"/>
-          <w:color w:val="4472C4" w:themeColor="accent5"/>
-        </w:rPr>
-        <w:t>research project</w:t>
-      </w:r>
-      <w:r>
-        <w:rPr>
-          <w:rFonts w:asciiTheme="minorHAnsi" w:hAnsiTheme="minorHAnsi" w:cstheme="minorHAnsi"/>
-          <w:color w:val="4472C4" w:themeColor="accent5"/>
-        </w:rPr>
-        <w:t>.</w:t>
-      </w:r>
-      <w:r>
-        <w:rPr>
-          <w:rFonts w:asciiTheme="minorHAnsi" w:hAnsiTheme="minorHAnsi" w:cstheme="minorHAnsi"/>
-          <w:color w:val="4472C4" w:themeColor="accent5"/>
-        </w:rPr>
-        <w:t>]</w:t>
-      </w:r>
-    </w:p>
-    <w:p>
-      <w:r>
-        <w:t>I am currently completing a project to create a digital Checklist for pieces in a Lego Set. This will be where people can search for a Lego Set and then click on the Set they would like pieces for. They will then be presented with all the pieces in this Lego set (like in the back of the instruction book), and can tick the pieces off the list when they are building the set again, or believe that they have the right pieces to build another set.</w:t>
-      </w:r>
-    </w:p>
-    <w:p/>
-    <w:p>
-      <w:r>
-        <w:t xml:space="preserve">For example, </w:t>
-      </w:r>
-      <w:r>
-        <w:t xml:space="preserve">if </w:t>
-      </w:r>
-      <w:r>
-        <w:t>you have a Lego set that you have taken apart and put all the pieces in a box along with other Lego pieces, and you would like to rebuild the set, you could do this easily using a digital checklist.</w:t>
-      </w:r>
-    </w:p>
-    <w:p/>
-    <w:p>
-      <w:r>
-        <w:t xml:space="preserve">The purpose of this </w:t>
-      </w:r>
-      <w:r>
-        <w:t>research</w:t>
-      </w:r>
-      <w:r>
-        <w:t xml:space="preserve"> is to collect information on </w:t>
-      </w:r>
-      <w:r>
-        <w:t xml:space="preserve">participants views an opinions on </w:t>
-      </w:r>
-      <w:r>
-        <w:t>the Usability of my Website</w:t>
-      </w:r>
-      <w:r>
-        <w:t>.</w:t>
-      </w:r>
-    </w:p>
-    <w:p/>
-    <w:p>
-      <w:pPr>
-        <w:pStyle w:val="Heading1"/>
-      </w:pPr>
-      <w:r>
-        <w:t>Why have I been invited to participate?</w:t>
-      </w:r>
-    </w:p>
-    <w:p>
-      <w:pPr>
-        <w:pStyle w:val="NormalWeb"/>
-        <w:spacing w:before="0" w:beforeAutospacing="0" w:after="0" w:afterAutospacing="0"/>
-        <w:rPr>
-          <w:rFonts w:asciiTheme="minorHAnsi" w:hAnsiTheme="minorHAnsi" w:cstheme="minorHAnsi"/>
-          <w:color w:val="4472C4" w:themeColor="accent5"/>
-        </w:rPr>
-      </w:pPr>
-      <w:r>
-        <w:rPr>
-          <w:rFonts w:asciiTheme="minorHAnsi" w:hAnsiTheme="minorHAnsi" w:cstheme="minorHAnsi"/>
-          <w:color w:val="4472C4" w:themeColor="accent5"/>
-        </w:rPr>
-        <w:t>[</w:t>
-      </w:r>
-      <w:r>
-        <w:rPr>
-          <w:rFonts w:asciiTheme="minorHAnsi" w:hAnsiTheme="minorHAnsi" w:cstheme="minorHAnsi"/>
-          <w:color w:val="4472C4" w:themeColor="accent5"/>
-        </w:rPr>
-        <w:t xml:space="preserve">You should explain how the individual was chosen to take part in the </w:t>
-      </w:r>
-      <w:r>
-        <w:rPr>
-          <w:rFonts w:asciiTheme="minorHAnsi" w:hAnsiTheme="minorHAnsi" w:cstheme="minorHAnsi"/>
-          <w:color w:val="4472C4" w:themeColor="accent5"/>
-        </w:rPr>
-        <w:t xml:space="preserve">research project </w:t>
-      </w:r>
-      <w:r>
-        <w:rPr>
-          <w:rFonts w:asciiTheme="minorHAnsi" w:hAnsiTheme="minorHAnsi" w:cstheme="minorHAnsi"/>
-          <w:color w:val="4472C4" w:themeColor="accent5"/>
-        </w:rPr>
-        <w:t>and how many other people will be asked to participate.</w:t>
-      </w:r>
-      <w:r>
-        <w:rPr>
-          <w:rFonts w:asciiTheme="minorHAnsi" w:hAnsiTheme="minorHAnsi" w:cstheme="minorHAnsi"/>
-          <w:color w:val="4472C4" w:themeColor="accent5"/>
-        </w:rPr>
-        <w:t>]</w:t>
-      </w:r>
-    </w:p>
-    <w:p/>
-    <w:p/>
-    <w:p>
-      <w:pPr>
-        <w:pStyle w:val="Heading1"/>
-      </w:pPr>
-      <w:r>
-        <w:t>Do I have to take part?</w:t>
-      </w:r>
-    </w:p>
-    <w:p>
-      <w:pPr>
-        <w:pStyle w:val="NormalWeb"/>
-        <w:spacing w:before="0" w:beforeAutospacing="0" w:after="0" w:afterAutospacing="0"/>
-        <w:rPr>
-          <w:rFonts w:asciiTheme="minorHAnsi" w:hAnsiTheme="minorHAnsi" w:cstheme="minorHAnsi"/>
-          <w:color w:val="4472C4" w:themeColor="accent5"/>
-        </w:rPr>
-      </w:pPr>
-      <w:r>
-        <w:rPr>
-          <w:rFonts w:asciiTheme="minorHAnsi" w:hAnsiTheme="minorHAnsi" w:cstheme="minorHAnsi"/>
-          <w:color w:val="4472C4" w:themeColor="accent5"/>
-        </w:rPr>
-        <w:t>[</w:t>
-      </w:r>
-      <w:r>
-        <w:rPr>
-          <w:rFonts w:asciiTheme="minorHAnsi" w:hAnsiTheme="minorHAnsi" w:cstheme="minorHAnsi"/>
-          <w:color w:val="4472C4" w:themeColor="accent5"/>
-        </w:rPr>
-        <w:t>You should explain that taking part in the research</w:t>
-      </w:r>
-      <w:r>
-        <w:rPr>
-          <w:rFonts w:asciiTheme="minorHAnsi" w:hAnsiTheme="minorHAnsi" w:cstheme="minorHAnsi"/>
-          <w:color w:val="4472C4" w:themeColor="accent5"/>
-        </w:rPr>
-        <w:t xml:space="preserve"> project</w:t>
-      </w:r>
-      <w:r>
-        <w:rPr>
-          <w:rFonts w:asciiTheme="minorHAnsi" w:hAnsiTheme="minorHAnsi" w:cstheme="minorHAnsi"/>
-          <w:color w:val="4472C4" w:themeColor="accent5"/>
-        </w:rPr>
-        <w:t xml:space="preserve"> is entirely voluntary. For example, you could say: -</w:t>
-      </w:r>
-    </w:p>
-    <w:p>
-      <w:pPr>
-        <w:pStyle w:val="NormalWeb"/>
-        <w:spacing w:before="0" w:beforeAutospacing="0" w:after="0" w:afterAutospacing="0"/>
-        <w:rPr>
-          <w:rFonts w:asciiTheme="minorHAnsi" w:hAnsiTheme="minorHAnsi" w:cstheme="minorHAnsi"/>
-          <w:color w:val="4472C4" w:themeColor="accent5"/>
-        </w:rPr>
-      </w:pPr>
-    </w:p>
-    <w:p>
-      <w:pPr>
-        <w:pStyle w:val="NormalWeb"/>
-        <w:spacing w:before="0" w:beforeAutospacing="0" w:after="0" w:afterAutospacing="0"/>
-        <w:ind w:left="720"/>
-        <w:rPr>
-          <w:rFonts w:asciiTheme="minorHAnsi" w:hAnsiTheme="minorHAnsi" w:cstheme="minorHAnsi"/>
-          <w:color w:val="4472C4" w:themeColor="accent5"/>
-        </w:rPr>
-      </w:pPr>
-      <w:r>
-        <w:rPr>
-          <w:rFonts w:asciiTheme="minorHAnsi" w:hAnsiTheme="minorHAnsi" w:cstheme="minorHAnsi"/>
-          <w:i/>
-          <w:iCs/>
-          <w:color w:val="4472C4" w:themeColor="accent5"/>
-        </w:rPr>
-        <w:t>'</w:t>
-      </w:r>
-      <w:bookmarkStart w:id="0" w:name="_Hlk101429852"/>
-      <w:r>
-        <w:rPr>
-          <w:rFonts w:asciiTheme="minorHAnsi" w:hAnsiTheme="minorHAnsi" w:cstheme="minorHAnsi"/>
-          <w:i/>
-          <w:iCs/>
-          <w:color w:val="4472C4" w:themeColor="accent5"/>
-        </w:rPr>
-        <w:t>It is up to you to decide whether or not to take part</w:t>
-      </w:r>
-      <w:r>
-        <w:rPr>
-          <w:rFonts w:asciiTheme="minorHAnsi" w:hAnsiTheme="minorHAnsi" w:cstheme="minorHAnsi"/>
-          <w:i/>
-          <w:iCs/>
-          <w:color w:val="4472C4" w:themeColor="accent5"/>
-        </w:rPr>
-        <w:t xml:space="preserve"> in this research </w:t>
-      </w:r>
-      <w:r>
-        <w:rPr>
-          <w:rFonts w:asciiTheme="minorHAnsi" w:hAnsiTheme="minorHAnsi" w:cstheme="minorHAnsi"/>
-          <w:i/>
-          <w:iCs/>
-          <w:color w:val="4472C4" w:themeColor="accent5"/>
-        </w:rPr>
-        <w:t>project</w:t>
-      </w:r>
-      <w:r>
-        <w:rPr>
-          <w:rFonts w:asciiTheme="minorHAnsi" w:hAnsiTheme="minorHAnsi" w:cstheme="minorHAnsi"/>
-          <w:i/>
-          <w:iCs/>
-          <w:color w:val="4472C4" w:themeColor="accent5"/>
-        </w:rPr>
-        <w:t>. If you do decide to take part you will be given this information sheet</w:t>
-      </w:r>
-      <w:r>
-        <w:rPr>
-          <w:rFonts w:asciiTheme="minorHAnsi" w:hAnsiTheme="minorHAnsi" w:cstheme="minorHAnsi"/>
-          <w:i/>
-          <w:iCs/>
-          <w:color w:val="4472C4" w:themeColor="accent5"/>
-        </w:rPr>
-        <w:t xml:space="preserve"> along with a privacy notice that </w:t>
-      </w:r>
-      <w:r>
-        <w:rPr>
-          <w:rFonts w:asciiTheme="minorHAnsi" w:hAnsiTheme="minorHAnsi" w:cstheme="minorHAnsi"/>
-          <w:i/>
-          <w:iCs/>
-          <w:color w:val="4472C4" w:themeColor="accent5"/>
-        </w:rPr>
-        <w:lastRenderedPageBreak/>
-        <w:t xml:space="preserve">will explain how your data will be collected and used, and </w:t>
-      </w:r>
-      <w:r>
-        <w:rPr>
-          <w:rFonts w:asciiTheme="minorHAnsi" w:hAnsiTheme="minorHAnsi" w:cstheme="minorHAnsi"/>
-          <w:i/>
-          <w:iCs/>
-          <w:color w:val="4472C4" w:themeColor="accent5"/>
-        </w:rPr>
-        <w:t>be asked to</w:t>
-      </w:r>
-      <w:r>
-        <w:rPr>
-          <w:rFonts w:asciiTheme="minorHAnsi" w:hAnsiTheme="minorHAnsi" w:cstheme="minorHAnsi"/>
-          <w:i/>
-          <w:iCs/>
-          <w:color w:val="4472C4" w:themeColor="accent5"/>
-        </w:rPr>
-        <w:t xml:space="preserve"> </w:t>
-      </w:r>
-      <w:r>
-        <w:rPr>
-          <w:rFonts w:asciiTheme="minorHAnsi" w:hAnsiTheme="minorHAnsi" w:cstheme="minorHAnsi"/>
-          <w:i/>
-          <w:iCs/>
-          <w:color w:val="4472C4" w:themeColor="accent5"/>
-        </w:rPr>
-        <w:t xml:space="preserve">provide </w:t>
-      </w:r>
-      <w:r>
-        <w:rPr>
-          <w:rFonts w:asciiTheme="minorHAnsi" w:hAnsiTheme="minorHAnsi" w:cstheme="minorHAnsi"/>
-          <w:i/>
-          <w:iCs/>
-          <w:color w:val="4472C4" w:themeColor="accent5"/>
-        </w:rPr>
-        <w:t>your consent</w:t>
-      </w:r>
-      <w:r>
-        <w:rPr>
-          <w:rFonts w:asciiTheme="minorHAnsi" w:hAnsiTheme="minorHAnsi" w:cstheme="minorHAnsi"/>
-          <w:i/>
-          <w:iCs/>
-          <w:color w:val="4472C4" w:themeColor="accent5"/>
-        </w:rPr>
-        <w:t xml:space="preserve"> to participate</w:t>
-      </w:r>
-      <w:r>
-        <w:rPr>
-          <w:rFonts w:asciiTheme="minorHAnsi" w:hAnsiTheme="minorHAnsi" w:cstheme="minorHAnsi"/>
-          <w:i/>
-          <w:iCs/>
-          <w:color w:val="4472C4" w:themeColor="accent5"/>
-        </w:rPr>
-        <w:t>. If you decide to take part you are still free to withdraw at any time and without giving a reason</w:t>
-      </w:r>
-      <w:r>
-        <w:rPr>
-          <w:rFonts w:asciiTheme="minorHAnsi" w:hAnsiTheme="minorHAnsi" w:cstheme="minorHAnsi"/>
-          <w:i/>
-          <w:iCs/>
-          <w:color w:val="4472C4" w:themeColor="accent5"/>
-        </w:rPr>
-        <w:t>, by contacting the researcher</w:t>
-      </w:r>
-      <w:r>
-        <w:rPr>
-          <w:rFonts w:asciiTheme="minorHAnsi" w:hAnsiTheme="minorHAnsi" w:cstheme="minorHAnsi"/>
-          <w:i/>
-          <w:iCs/>
-          <w:color w:val="4472C4" w:themeColor="accent5"/>
-        </w:rPr>
-        <w:t>'</w:t>
-      </w:r>
-      <w:bookmarkEnd w:id="0"/>
-      <w:r>
-        <w:rPr>
-          <w:rFonts w:asciiTheme="minorHAnsi" w:hAnsiTheme="minorHAnsi" w:cstheme="minorHAnsi"/>
-          <w:color w:val="4472C4" w:themeColor="accent5"/>
-        </w:rPr>
-        <w:t>.</w:t>
-      </w:r>
-    </w:p>
-    <w:p>
-      <w:pPr>
-        <w:pStyle w:val="NormalWeb"/>
-        <w:spacing w:before="0" w:beforeAutospacing="0" w:after="0" w:afterAutospacing="0"/>
-        <w:rPr>
-          <w:rFonts w:asciiTheme="minorHAnsi" w:hAnsiTheme="minorHAnsi" w:cstheme="minorHAnsi"/>
-          <w:color w:val="4472C4" w:themeColor="accent5"/>
-        </w:rPr>
-      </w:pPr>
-    </w:p>
-    <w:p>
-      <w:pPr>
-        <w:pStyle w:val="NormalWeb"/>
-        <w:spacing w:before="0" w:beforeAutospacing="0" w:after="0" w:afterAutospacing="0"/>
-        <w:rPr>
-          <w:rFonts w:asciiTheme="minorHAnsi" w:hAnsiTheme="minorHAnsi" w:cstheme="minorHAnsi"/>
-          <w:color w:val="4472C4" w:themeColor="accent5"/>
-        </w:rPr>
-      </w:pPr>
-      <w:r>
-        <w:rPr>
-          <w:rFonts w:asciiTheme="minorHAnsi" w:hAnsiTheme="minorHAnsi" w:cstheme="minorHAnsi"/>
-          <w:color w:val="4472C4" w:themeColor="accent5"/>
-        </w:rPr>
-        <w:t xml:space="preserve">If your </w:t>
-      </w:r>
-      <w:r>
-        <w:rPr>
-          <w:rFonts w:asciiTheme="minorHAnsi" w:hAnsiTheme="minorHAnsi" w:cstheme="minorHAnsi"/>
-          <w:color w:val="4472C4" w:themeColor="accent5"/>
-        </w:rPr>
-        <w:t xml:space="preserve">research project </w:t>
-      </w:r>
-      <w:r>
-        <w:rPr>
-          <w:rFonts w:asciiTheme="minorHAnsi" w:hAnsiTheme="minorHAnsi" w:cstheme="minorHAnsi"/>
-          <w:color w:val="4472C4" w:themeColor="accent5"/>
-        </w:rPr>
-        <w:t xml:space="preserve">involves the recruitment of students or pupils you must explain that by choosing to either take part or not take part in the </w:t>
-      </w:r>
-      <w:r>
-        <w:rPr>
-          <w:rFonts w:asciiTheme="minorHAnsi" w:hAnsiTheme="minorHAnsi" w:cstheme="minorHAnsi"/>
-          <w:color w:val="4472C4" w:themeColor="accent5"/>
-        </w:rPr>
-        <w:t xml:space="preserve">research project </w:t>
-      </w:r>
-      <w:r>
-        <w:rPr>
-          <w:rFonts w:asciiTheme="minorHAnsi" w:hAnsiTheme="minorHAnsi" w:cstheme="minorHAnsi"/>
-          <w:color w:val="4472C4" w:themeColor="accent5"/>
-        </w:rPr>
-        <w:t>will have no impact on their marks</w:t>
-      </w:r>
-      <w:r>
-        <w:rPr>
-          <w:rFonts w:asciiTheme="minorHAnsi" w:hAnsiTheme="minorHAnsi" w:cstheme="minorHAnsi"/>
-          <w:color w:val="4472C4" w:themeColor="accent5"/>
-        </w:rPr>
-        <w:t xml:space="preserve">, assessments or future studies. If the </w:t>
-      </w:r>
-      <w:r>
-        <w:rPr>
-          <w:rFonts w:asciiTheme="minorHAnsi" w:hAnsiTheme="minorHAnsi" w:cstheme="minorHAnsi"/>
-          <w:color w:val="4472C4" w:themeColor="accent5"/>
-        </w:rPr>
-        <w:t xml:space="preserve">research project </w:t>
-      </w:r>
-      <w:r>
-        <w:rPr>
-          <w:rFonts w:asciiTheme="minorHAnsi" w:hAnsiTheme="minorHAnsi" w:cstheme="minorHAnsi"/>
-          <w:color w:val="4472C4" w:themeColor="accent5"/>
-        </w:rPr>
-        <w:t>involves the recruitment of participants from an organisation/company/service, that it will have no impact on their current/future employment or use of the service.</w:t>
-      </w:r>
-      <w:r>
-        <w:rPr>
-          <w:rFonts w:asciiTheme="minorHAnsi" w:hAnsiTheme="minorHAnsi" w:cstheme="minorHAnsi"/>
-          <w:color w:val="4472C4" w:themeColor="accent5"/>
-        </w:rPr>
-        <w:t>]</w:t>
-      </w:r>
-    </w:p>
-    <w:p>
-      <w:pPr>
-        <w:pStyle w:val="NormalWeb"/>
-        <w:spacing w:before="0" w:beforeAutospacing="0" w:after="0" w:afterAutospacing="0"/>
-        <w:rPr>
-          <w:rFonts w:asciiTheme="minorHAnsi" w:hAnsiTheme="minorHAnsi" w:cstheme="minorHAnsi"/>
-          <w:color w:val="4472C4" w:themeColor="accent5"/>
-        </w:rPr>
-      </w:pPr>
-    </w:p>
-    <w:p>
-      <w:pPr>
-        <w:pStyle w:val="NormalWeb"/>
-        <w:spacing w:before="0" w:beforeAutospacing="0" w:after="0" w:afterAutospacing="0"/>
-        <w:rPr>
-          <w:rFonts w:asciiTheme="minorHAnsi" w:hAnsiTheme="minorHAnsi" w:cstheme="minorHAnsi"/>
-        </w:rPr>
-      </w:pPr>
-      <w:r>
-        <w:rPr>
-          <w:rFonts w:asciiTheme="minorHAnsi" w:hAnsiTheme="minorHAnsi" w:cstheme="minorHAnsi"/>
-        </w:rPr>
-        <w:t>It is up to you to decide whether or not to take part in this research project. If you do decide to take part you will be given this information sheet along with a privacy notice that will explain how your data will be collected and used, and be asked to provide your consent to participate. If you decide to take part you are still free to withdraw at any time and without giving a reason, by contacting the researcher</w:t>
-      </w:r>
-      <w:r>
-        <w:rPr>
-          <w:rFonts w:asciiTheme="minorHAnsi" w:hAnsiTheme="minorHAnsi" w:cstheme="minorHAnsi"/>
-        </w:rPr>
-        <w:t>.</w:t>
-      </w:r>
-    </w:p>
-    <w:p>
-      <w:pPr>
-        <w:pStyle w:val="NormalWeb"/>
-        <w:spacing w:before="0" w:beforeAutospacing="0" w:after="0" w:afterAutospacing="0"/>
-        <w:rPr>
-          <w:rFonts w:asciiTheme="minorHAnsi" w:hAnsiTheme="minorHAnsi" w:cstheme="minorHAnsi"/>
-        </w:rPr>
-      </w:pPr>
-    </w:p>
-    <w:p>
-      <w:pPr>
-        <w:pStyle w:val="Heading1"/>
-      </w:pPr>
-      <w:r>
-        <w:t>What will happen to me if I take part?</w:t>
-      </w:r>
-    </w:p>
-    <w:p>
-      <w:pPr>
-        <w:pStyle w:val="NormalWeb"/>
-        <w:spacing w:before="0" w:beforeAutospacing="0" w:after="0" w:afterAutospacing="0"/>
-        <w:rPr>
-          <w:rFonts w:asciiTheme="minorHAnsi" w:hAnsiTheme="minorHAnsi" w:cstheme="minorHAnsi"/>
-          <w:color w:val="4472C4" w:themeColor="accent5"/>
-        </w:rPr>
-      </w:pPr>
-      <w:r>
-        <w:rPr>
-          <w:rFonts w:asciiTheme="minorHAnsi" w:hAnsiTheme="minorHAnsi" w:cstheme="minorHAnsi"/>
-          <w:color w:val="4472C4" w:themeColor="accent5"/>
-        </w:rPr>
-        <w:t>[</w:t>
-      </w:r>
-      <w:r>
-        <w:rPr>
-          <w:rFonts w:asciiTheme="minorHAnsi" w:hAnsiTheme="minorHAnsi" w:cstheme="minorHAnsi"/>
-          <w:color w:val="4472C4" w:themeColor="accent5"/>
-        </w:rPr>
-        <w:t>You should explain your methods of data collection, including what the individual will be asked to do and how much time will be involved.</w:t>
-      </w:r>
-      <w:r>
-        <w:rPr>
-          <w:rFonts w:asciiTheme="minorHAnsi" w:hAnsiTheme="minorHAnsi" w:cstheme="minorHAnsi"/>
-          <w:color w:val="4472C4" w:themeColor="accent5"/>
-        </w:rPr>
-        <w:t xml:space="preserve"> Explain if interviews or focus groups are t</w:t>
-      </w:r>
-      <w:r>
-        <w:rPr>
-          <w:rFonts w:asciiTheme="minorHAnsi" w:hAnsiTheme="minorHAnsi" w:cstheme="minorHAnsi"/>
-          <w:color w:val="4472C4" w:themeColor="accent5"/>
-        </w:rPr>
-        <w:t>o be audio or visually recorded, with the participants’ permission.</w:t>
-      </w:r>
-    </w:p>
-    <w:p>
-      <w:pPr>
-        <w:pStyle w:val="NormalWeb"/>
-        <w:spacing w:before="0" w:beforeAutospacing="0" w:after="0" w:afterAutospacing="0"/>
-        <w:rPr>
-          <w:rFonts w:asciiTheme="minorHAnsi" w:hAnsiTheme="minorHAnsi" w:cstheme="minorHAnsi"/>
-          <w:color w:val="4472C4" w:themeColor="accent5"/>
-        </w:rPr>
-      </w:pPr>
-    </w:p>
-    <w:p>
-      <w:pPr>
-        <w:pStyle w:val="NormalWeb"/>
-        <w:spacing w:before="0" w:beforeAutospacing="0" w:after="0" w:afterAutospacing="0"/>
-        <w:rPr>
-          <w:rFonts w:asciiTheme="minorHAnsi" w:hAnsiTheme="minorHAnsi" w:cstheme="minorHAnsi"/>
-          <w:color w:val="4472C4" w:themeColor="accent5"/>
-        </w:rPr>
-      </w:pPr>
-      <w:r>
-        <w:rPr>
-          <w:rFonts w:asciiTheme="minorHAnsi" w:hAnsiTheme="minorHAnsi" w:cstheme="minorHAnsi"/>
-          <w:color w:val="4472C4" w:themeColor="accent5"/>
-        </w:rPr>
-        <w:t xml:space="preserve">You also need to set out the practical logistics – where will the interviews/focus groups/ take place; how long will the research encounter last for – what time commitment is involved – the Committee recommends a public space on campus. If fieldwork is involved then the location needs to be made clear and access stated. For example, can everyone park nearby – what happens if </w:t>
-      </w:r>
-      <w:r>
-        <w:rPr>
-          <w:rFonts w:asciiTheme="minorHAnsi" w:hAnsiTheme="minorHAnsi" w:cstheme="minorHAnsi"/>
-          <w:color w:val="4472C4" w:themeColor="accent5"/>
-        </w:rPr>
-        <w:t>the participant</w:t>
-      </w:r>
-      <w:r>
-        <w:rPr>
-          <w:rFonts w:asciiTheme="minorHAnsi" w:hAnsiTheme="minorHAnsi" w:cstheme="minorHAnsi"/>
-          <w:color w:val="4472C4" w:themeColor="accent5"/>
-        </w:rPr>
-        <w:t xml:space="preserve"> </w:t>
-      </w:r>
-      <w:r>
-        <w:rPr>
-          <w:rFonts w:asciiTheme="minorHAnsi" w:hAnsiTheme="minorHAnsi" w:cstheme="minorHAnsi"/>
-          <w:color w:val="4472C4" w:themeColor="accent5"/>
-        </w:rPr>
-        <w:t>has a disability?</w:t>
-      </w:r>
-    </w:p>
-    <w:p>
-      <w:pPr>
-        <w:pStyle w:val="NormalWeb"/>
-        <w:spacing w:before="0" w:beforeAutospacing="0" w:after="0" w:afterAutospacing="0"/>
-        <w:rPr>
-          <w:rFonts w:asciiTheme="minorHAnsi" w:hAnsiTheme="minorHAnsi" w:cstheme="minorHAnsi"/>
-          <w:color w:val="4472C4" w:themeColor="accent5"/>
-        </w:rPr>
-      </w:pPr>
-    </w:p>
-    <w:p>
-      <w:pPr>
-        <w:pStyle w:val="NormalWeb"/>
-        <w:spacing w:before="0" w:beforeAutospacing="0" w:after="0" w:afterAutospacing="0"/>
-        <w:rPr>
-          <w:rFonts w:asciiTheme="minorHAnsi" w:hAnsiTheme="minorHAnsi" w:cstheme="minorHAnsi"/>
-          <w:color w:val="4472C4" w:themeColor="accent5"/>
-        </w:rPr>
-      </w:pPr>
-      <w:r>
-        <w:rPr>
-          <w:rFonts w:asciiTheme="minorHAnsi" w:hAnsiTheme="minorHAnsi" w:cstheme="minorHAnsi"/>
-          <w:color w:val="4472C4" w:themeColor="accent5"/>
-        </w:rPr>
-        <w:t>Will you be providing any recom</w:t>
-      </w:r>
-      <w:r>
-        <w:rPr>
-          <w:rFonts w:asciiTheme="minorHAnsi" w:hAnsiTheme="minorHAnsi" w:cstheme="minorHAnsi"/>
-          <w:color w:val="4472C4" w:themeColor="accent5"/>
-        </w:rPr>
-        <w:t>pense</w:t>
-      </w:r>
-      <w:r>
-        <w:rPr>
-          <w:rFonts w:asciiTheme="minorHAnsi" w:hAnsiTheme="minorHAnsi" w:cstheme="minorHAnsi"/>
-          <w:color w:val="4472C4" w:themeColor="accent5"/>
-        </w:rPr>
-        <w:t xml:space="preserve"> to participants for their time, travel or other </w:t>
-      </w:r>
-      <w:r>
-        <w:rPr>
-          <w:rFonts w:asciiTheme="minorHAnsi" w:hAnsiTheme="minorHAnsi" w:cstheme="minorHAnsi"/>
-          <w:color w:val="4472C4" w:themeColor="accent5"/>
-        </w:rPr>
-        <w:t>expenses?</w:t>
-      </w:r>
-    </w:p>
-    <w:p>
-      <w:pPr>
-        <w:pStyle w:val="NormalWeb"/>
-        <w:spacing w:before="0" w:beforeAutospacing="0" w:after="0" w:afterAutospacing="0"/>
-        <w:rPr>
-          <w:rFonts w:asciiTheme="minorHAnsi" w:hAnsiTheme="minorHAnsi" w:cstheme="minorHAnsi"/>
-          <w:color w:val="4472C4" w:themeColor="accent5"/>
-        </w:rPr>
-      </w:pPr>
-    </w:p>
-    <w:p>
-      <w:pPr>
-        <w:pStyle w:val="NormalWeb"/>
-        <w:spacing w:before="0" w:beforeAutospacing="0" w:after="0" w:afterAutospacing="0"/>
-        <w:rPr>
-          <w:rFonts w:asciiTheme="minorHAnsi" w:hAnsiTheme="minorHAnsi" w:cstheme="minorHAnsi"/>
-          <w:color w:val="4472C4" w:themeColor="accent5"/>
-        </w:rPr>
-      </w:pPr>
-      <w:r>
-        <w:rPr>
-          <w:rFonts w:asciiTheme="minorHAnsi" w:hAnsiTheme="minorHAnsi" w:cstheme="minorHAnsi"/>
-          <w:color w:val="4472C4" w:themeColor="accent5"/>
-        </w:rPr>
-        <w:t>If you are asking participants to fast for a particular research procedure – will you be providing them with food during/afterwards?]</w:t>
-      </w:r>
-    </w:p>
-    <w:p/>
-    <w:p>
-      <w:r>
-        <w:t xml:space="preserve">You will have time to search and use </w:t>
-      </w:r>
-      <w:r>
-        <w:t xml:space="preserve">the website before filling in a Questionnaire </w:t>
-      </w:r>
-      <w:r>
-        <w:t>on the Usability of the website. Upon</w:t>
-      </w:r>
-      <w:r>
-        <w:t xml:space="preserve"> completing </w:t>
-      </w:r>
-      <w:r>
-        <w:t xml:space="preserve">the questionnaire, </w:t>
-      </w:r>
-      <w:r>
-        <w:t xml:space="preserve">an interview </w:t>
-      </w:r>
-      <w:r>
-        <w:t xml:space="preserve">will occur </w:t>
-      </w:r>
-      <w:r>
-        <w:t xml:space="preserve">based on </w:t>
-      </w:r>
-      <w:r>
-        <w:t>your responses to the questionnaire</w:t>
-      </w:r>
-      <w:r>
-        <w:t>.</w:t>
-      </w:r>
-    </w:p>
-    <w:p/>
-    <w:p>
-      <w:pPr>
-        <w:pStyle w:val="Heading1"/>
-      </w:pPr>
-      <w:r>
-        <w:t>What will happen to any samples that I provide?</w:t>
-      </w:r>
-    </w:p>
-    <w:p>
-      <w:pPr>
-        <w:rPr>
-          <w:rFonts w:cstheme="minorHAnsi"/>
-          <w:color w:val="4472C4" w:themeColor="accent5"/>
-        </w:rPr>
-      </w:pPr>
-      <w:r>
-        <w:rPr>
-          <w:rFonts w:cstheme="minorHAnsi"/>
-          <w:color w:val="4472C4" w:themeColor="accent5"/>
-        </w:rPr>
-        <w:t>[You need to detail what will happen with each sample type. Think about</w:t>
-      </w:r>
-      <w:r>
-        <w:rPr>
-          <w:rFonts w:cstheme="minorHAnsi"/>
-          <w:color w:val="4472C4" w:themeColor="accent5"/>
-        </w:rPr>
-        <w:t xml:space="preserve"> the lifecycle of the sample, where will it be collected, stored, processed. What will happen to it at the end of the study, will it be destroyed or kept for future research. Have you considered the implications of the Human Tissue Act? Further guidance is available from the </w:t>
-      </w:r>
-      <w:r>
-        <w:rPr>
-          <w:rFonts w:cstheme="minorHAnsi"/>
-          <w:color w:val="4472C4" w:themeColor="accent5"/>
-        </w:rPr>
-        <w:t xml:space="preserve">University </w:t>
+        <w:t>In this section detail w</w:t>
+      </w:r>
+      <w:r>
+        <w:rPr>
+          <w:rFonts w:asciiTheme="minorHAnsi" w:hAnsiTheme="minorHAnsi" w:cstheme="minorHAnsi"/>
+          <w:color w:val="4472C4" w:themeColor="accent5"/>
+        </w:rPr>
+        <w:t xml:space="preserve">hat will you do with the data collected if a participant </w:t>
+      </w:r>
+      <w:r>
+        <w:rPr>
+          <w:rFonts w:asciiTheme="minorHAnsi" w:hAnsiTheme="minorHAnsi" w:cstheme="minorHAnsi"/>
+          <w:color w:val="4472C4" w:themeColor="accent5"/>
+        </w:rPr>
+        <w:t xml:space="preserve">withdraws? If you intent to use the exemptions for research provided for by GDPR then this must be detailed here. Further guidance on data processing for research is available from the University Information Assurance Service. </w:t>
       </w:r>
       <w:hyperlink r:id="rId10" w:history="1">
-        <w:r>
-          <w:rPr>
-            <w:rStyle w:val="Hyperlink"/>
-            <w:rFonts w:cstheme="minorHAnsi"/>
-          </w:rPr>
-          <w:t>Human</w:t>
-        </w:r>
-      </w:hyperlink>
-      <w:r>
-        <w:rPr>
-          <w:rStyle w:val="Hyperlink"/>
-          <w:rFonts w:cstheme="minorHAnsi"/>
-        </w:rPr>
-        <w:t xml:space="preserve"> Tissue Act </w:t>
-      </w:r>
-      <w:r>
-        <w:rPr>
-          <w:rStyle w:val="Hyperlink"/>
-          <w:rFonts w:cstheme="minorHAnsi"/>
-        </w:rPr>
-        <w:t xml:space="preserve">web </w:t>
-      </w:r>
-      <w:r>
-        <w:rPr>
-          <w:rStyle w:val="Hyperlink"/>
-          <w:rFonts w:cstheme="minorHAnsi"/>
-        </w:rPr>
-        <w:t>pages</w:t>
-      </w:r>
-      <w:r>
-        <w:rPr>
-          <w:rFonts w:cstheme="minorHAnsi"/>
-          <w:color w:val="4472C4" w:themeColor="accent5"/>
-        </w:rPr>
-        <w:t xml:space="preserve">. All research involving human tissue MUST be undertaken in line with the University’s </w:t>
-      </w:r>
-      <w:hyperlink r:id="rId11" w:history="1">
-        <w:r>
-          <w:rPr>
-            <w:rStyle w:val="Hyperlink"/>
-            <w:rFonts w:cstheme="minorHAnsi"/>
-          </w:rPr>
-          <w:t>Standard Operating Procedures</w:t>
-        </w:r>
-      </w:hyperlink>
-      <w:r>
-        <w:rPr>
-          <w:rFonts w:cstheme="minorHAnsi"/>
-          <w:color w:val="4472C4" w:themeColor="accent5"/>
-        </w:rPr>
-        <w:t>.]</w:t>
-      </w:r>
-    </w:p>
-    <w:p/>
-    <w:p/>
-    <w:p>
-      <w:pPr>
-        <w:pStyle w:val="Heading1"/>
-      </w:pPr>
-      <w:r>
-        <w:lastRenderedPageBreak/>
-        <w:t>What are the possible disadvantages and risks of taking part? (where appropriate)</w:t>
-      </w:r>
-    </w:p>
-    <w:p>
-      <w:pPr>
-        <w:pStyle w:val="NormalWeb"/>
-        <w:spacing w:before="0" w:beforeAutospacing="0" w:after="0" w:afterAutospacing="0"/>
-        <w:rPr>
-          <w:rFonts w:asciiTheme="minorHAnsi" w:hAnsiTheme="minorHAnsi" w:cstheme="minorHAnsi"/>
-          <w:color w:val="4472C4" w:themeColor="accent5"/>
-        </w:rPr>
-      </w:pPr>
-      <w:r>
-        <w:rPr>
-          <w:rFonts w:asciiTheme="minorHAnsi" w:hAnsiTheme="minorHAnsi" w:cstheme="minorHAnsi"/>
-          <w:color w:val="4472C4" w:themeColor="accent5"/>
-        </w:rPr>
-        <w:t>[</w:t>
-      </w:r>
-      <w:r>
-        <w:rPr>
-          <w:rFonts w:asciiTheme="minorHAnsi" w:hAnsiTheme="minorHAnsi" w:cstheme="minorHAnsi"/>
-          <w:color w:val="4472C4" w:themeColor="accent5"/>
-        </w:rPr>
-        <w:t xml:space="preserve">You should describe any disadvantages or 'costs' involved in taking part in the </w:t>
-      </w:r>
-      <w:r>
-        <w:rPr>
-          <w:rFonts w:asciiTheme="minorHAnsi" w:hAnsiTheme="minorHAnsi" w:cstheme="minorHAnsi"/>
-          <w:color w:val="4472C4" w:themeColor="accent5"/>
-        </w:rPr>
-        <w:t>research project</w:t>
-      </w:r>
-      <w:r>
-        <w:rPr>
-          <w:rFonts w:asciiTheme="minorHAnsi" w:hAnsiTheme="minorHAnsi" w:cstheme="minorHAnsi"/>
-          <w:color w:val="4472C4" w:themeColor="accent5"/>
-        </w:rPr>
-        <w:t xml:space="preserve">, including the time </w:t>
-      </w:r>
-      <w:r>
-        <w:rPr>
-          <w:rFonts w:asciiTheme="minorHAnsi" w:hAnsiTheme="minorHAnsi" w:cstheme="minorHAnsi"/>
-          <w:color w:val="4472C4" w:themeColor="accent5"/>
-        </w:rPr>
-        <w:t xml:space="preserve">travel </w:t>
-      </w:r>
-      <w:r>
-        <w:rPr>
-          <w:rFonts w:asciiTheme="minorHAnsi" w:hAnsiTheme="minorHAnsi" w:cstheme="minorHAnsi"/>
-          <w:color w:val="4472C4" w:themeColor="accent5"/>
-        </w:rPr>
-        <w:t>involved.</w:t>
-      </w:r>
-      <w:r>
-        <w:rPr>
-          <w:rFonts w:asciiTheme="minorHAnsi" w:hAnsiTheme="minorHAnsi" w:cstheme="minorHAnsi"/>
-          <w:color w:val="4472C4" w:themeColor="accent5"/>
-        </w:rPr>
-        <w:t>]</w:t>
-      </w:r>
-    </w:p>
-    <w:p/>
-    <w:p>
-      <w:pPr>
-        <w:pStyle w:val="NormalWeb"/>
-        <w:spacing w:before="0" w:beforeAutospacing="0" w:after="0" w:afterAutospacing="0"/>
-        <w:rPr>
-          <w:rFonts w:asciiTheme="minorHAnsi" w:hAnsiTheme="minorHAnsi" w:cstheme="minorHAnsi"/>
-        </w:rPr>
-      </w:pPr>
-    </w:p>
-    <w:p>
-      <w:pPr>
-        <w:pStyle w:val="Heading1"/>
-      </w:pPr>
-      <w:r>
-        <w:t>What are the possible benefits of taking part?</w:t>
-      </w:r>
-    </w:p>
-    <w:p>
-      <w:pPr>
-        <w:pStyle w:val="NormalWeb"/>
-        <w:spacing w:before="0" w:beforeAutospacing="0" w:after="0" w:afterAutospacing="0"/>
-        <w:rPr>
-          <w:rFonts w:asciiTheme="minorHAnsi" w:hAnsiTheme="minorHAnsi" w:cstheme="minorHAnsi"/>
-          <w:color w:val="4472C4" w:themeColor="accent5"/>
-        </w:rPr>
-      </w:pPr>
-      <w:r>
-        <w:rPr>
-          <w:rFonts w:asciiTheme="minorHAnsi" w:hAnsiTheme="minorHAnsi" w:cstheme="minorHAnsi"/>
-          <w:color w:val="4472C4" w:themeColor="accent5"/>
-        </w:rPr>
-        <w:t>[</w:t>
-      </w:r>
-      <w:r>
-        <w:rPr>
-          <w:rFonts w:asciiTheme="minorHAnsi" w:hAnsiTheme="minorHAnsi" w:cstheme="minorHAnsi"/>
-          <w:color w:val="4472C4" w:themeColor="accent5"/>
-        </w:rPr>
-        <w:t xml:space="preserve">You should outline any direct benefits for the individual and any other beneficial outcomes of the </w:t>
-      </w:r>
-      <w:r>
-        <w:rPr>
-          <w:rFonts w:asciiTheme="minorHAnsi" w:hAnsiTheme="minorHAnsi" w:cstheme="minorHAnsi"/>
-          <w:color w:val="4472C4" w:themeColor="accent5"/>
-        </w:rPr>
-        <w:t>research project</w:t>
-      </w:r>
-      <w:r>
-        <w:rPr>
-          <w:rFonts w:asciiTheme="minorHAnsi" w:hAnsiTheme="minorHAnsi" w:cstheme="minorHAnsi"/>
-          <w:color w:val="4472C4" w:themeColor="accent5"/>
-        </w:rPr>
-        <w:t>, including furthering our understanding of the topic.</w:t>
-      </w:r>
-    </w:p>
-    <w:p>
-      <w:pPr>
-        <w:pStyle w:val="NormalWeb"/>
-        <w:spacing w:before="0" w:beforeAutospacing="0" w:after="0" w:afterAutospacing="0"/>
-        <w:rPr>
-          <w:rFonts w:asciiTheme="minorHAnsi" w:hAnsiTheme="minorHAnsi" w:cstheme="minorHAnsi"/>
-          <w:color w:val="4472C4" w:themeColor="accent5"/>
-        </w:rPr>
-      </w:pPr>
-    </w:p>
-    <w:p>
-      <w:pPr>
-        <w:pStyle w:val="NormalWeb"/>
-        <w:spacing w:before="0" w:beforeAutospacing="0" w:after="0" w:afterAutospacing="0"/>
-        <w:rPr>
-          <w:rFonts w:asciiTheme="minorHAnsi" w:hAnsiTheme="minorHAnsi" w:cstheme="minorHAnsi"/>
-          <w:color w:val="4472C4" w:themeColor="accent5"/>
-        </w:rPr>
-      </w:pPr>
-      <w:r>
-        <w:rPr>
-          <w:rFonts w:asciiTheme="minorHAnsi" w:hAnsiTheme="minorHAnsi" w:cstheme="minorHAnsi"/>
-          <w:color w:val="4472C4" w:themeColor="accent5"/>
-        </w:rPr>
-        <w:t xml:space="preserve">You may wish to use language like that below: </w:t>
-      </w:r>
-    </w:p>
-    <w:p>
-      <w:pPr>
-        <w:pStyle w:val="NormalWeb"/>
-        <w:spacing w:before="0" w:beforeAutospacing="0" w:after="0" w:afterAutospacing="0"/>
-        <w:rPr>
-          <w:rFonts w:asciiTheme="minorHAnsi" w:hAnsiTheme="minorHAnsi" w:cstheme="minorHAnsi"/>
-          <w:color w:val="4472C4" w:themeColor="accent5"/>
-        </w:rPr>
-      </w:pPr>
-    </w:p>
-    <w:p>
-      <w:pPr>
-        <w:pStyle w:val="NormalWeb"/>
-        <w:spacing w:before="0" w:beforeAutospacing="0" w:after="0" w:afterAutospacing="0"/>
-        <w:ind w:left="720"/>
-        <w:rPr>
-          <w:rFonts w:asciiTheme="minorHAnsi" w:hAnsiTheme="minorHAnsi" w:cstheme="minorBidi"/>
-          <w:color w:val="4472C4" w:themeColor="accent5"/>
-        </w:rPr>
-      </w:pPr>
-      <w:r>
-        <w:rPr>
-          <w:rFonts w:asciiTheme="minorHAnsi" w:hAnsiTheme="minorHAnsi" w:cstheme="minorBidi"/>
-          <w:i/>
-          <w:iCs/>
-          <w:color w:val="4472C4" w:themeColor="accent5"/>
-        </w:rPr>
-        <w:t>[</w:t>
-      </w:r>
-      <w:r>
-        <w:rPr>
-          <w:rFonts w:asciiTheme="minorHAnsi" w:hAnsiTheme="minorHAnsi" w:cstheme="minorBidi"/>
-          <w:i/>
-          <w:iCs/>
-          <w:color w:val="4472C4" w:themeColor="accent5"/>
-        </w:rPr>
-        <w:t>‘Taking part in this research study could potentially benefit others by providing more robust research on XXXX. Other Possible benefits include XXXX.</w:t>
-      </w:r>
-      <w:r>
-        <w:rPr>
-          <w:rFonts w:asciiTheme="minorHAnsi" w:hAnsiTheme="minorHAnsi" w:cstheme="minorBidi"/>
-          <w:color w:val="4472C4" w:themeColor="accent5"/>
-        </w:rPr>
-        <w:t>]</w:t>
-      </w:r>
-    </w:p>
-    <w:p/>
-    <w:p>
-      <w:pPr>
-        <w:pStyle w:val="Heading1"/>
-      </w:pPr>
-      <w:r>
-        <w:t>What data will you collect about me?</w:t>
-      </w:r>
-    </w:p>
-    <w:p>
-      <w:pPr>
-        <w:pStyle w:val="NormalWeb"/>
-        <w:spacing w:before="0" w:beforeAutospacing="0" w:after="0" w:afterAutospacing="0"/>
-        <w:rPr>
-          <w:rFonts w:asciiTheme="minorHAnsi" w:hAnsiTheme="minorHAnsi" w:cstheme="minorHAnsi"/>
-          <w:color w:val="4472C4" w:themeColor="accent5"/>
-        </w:rPr>
-      </w:pPr>
-      <w:r>
-        <w:rPr>
-          <w:rFonts w:asciiTheme="minorHAnsi" w:hAnsiTheme="minorHAnsi" w:cstheme="minorHAnsi"/>
-          <w:color w:val="4472C4" w:themeColor="accent5"/>
-        </w:rPr>
-        <w:t>[Detail the data you intend to collect, think about the type and amount]</w:t>
-      </w:r>
-    </w:p>
-    <w:p>
-      <w:r>
-        <w:t>Data will be collected on your views and opi</w:t>
-      </w:r>
-      <w:r>
-        <w:t>ni</w:t>
-      </w:r>
-      <w:r>
-        <w:t>ons on the Usability of the website.</w:t>
-      </w:r>
-    </w:p>
-    <w:p>
-      <w:pPr>
-        <w:rPr>
-          <w:rFonts w:cstheme="minorHAnsi"/>
-        </w:rPr>
-      </w:pPr>
-    </w:p>
-    <w:p>
-      <w:pPr>
-        <w:pStyle w:val="Heading1"/>
-      </w:pPr>
-      <w:r>
-        <w:t xml:space="preserve">Will what I say in this </w:t>
-      </w:r>
-      <w:r>
-        <w:t xml:space="preserve">research project </w:t>
-      </w:r>
-      <w:r>
-        <w:t>be kept confidential?</w:t>
-      </w:r>
-    </w:p>
-    <w:p>
-      <w:pPr>
-        <w:pStyle w:val="NormalWeb"/>
-        <w:spacing w:before="0" w:beforeAutospacing="0" w:after="0" w:afterAutospacing="0"/>
-        <w:rPr>
-          <w:rFonts w:asciiTheme="minorHAnsi" w:hAnsiTheme="minorHAnsi" w:cstheme="minorHAnsi"/>
-          <w:color w:val="4472C4" w:themeColor="accent5"/>
-        </w:rPr>
-      </w:pPr>
-      <w:r>
-        <w:rPr>
-          <w:rFonts w:asciiTheme="minorHAnsi" w:hAnsiTheme="minorHAnsi" w:cstheme="minorHAnsi"/>
-          <w:color w:val="4472C4" w:themeColor="accent5"/>
-        </w:rPr>
-        <w:t>[</w:t>
-      </w:r>
-      <w:r>
-        <w:rPr>
-          <w:rFonts w:asciiTheme="minorHAnsi" w:hAnsiTheme="minorHAnsi" w:cstheme="minorHAnsi"/>
-          <w:color w:val="4472C4" w:themeColor="accent5"/>
-        </w:rPr>
-        <w:t>You should explain that all information collected about the individual will be kept strictly confidential (subject to legal limitations) and describe how confidentiality, privacy and anonymity will be ensured in the collection, storage and publication of research material.</w:t>
-      </w:r>
-      <w:r>
-        <w:rPr>
-          <w:rFonts w:asciiTheme="minorHAnsi" w:hAnsiTheme="minorHAnsi" w:cstheme="minorHAnsi"/>
-          <w:color w:val="4472C4" w:themeColor="accent5"/>
-        </w:rPr>
-        <w:t xml:space="preserve"> </w:t>
-      </w:r>
-      <w:r>
-        <w:rPr>
-          <w:rFonts w:asciiTheme="minorHAnsi" w:hAnsiTheme="minorHAnsi" w:cstheme="minorHAnsi"/>
-          <w:color w:val="4472C4" w:themeColor="accent5"/>
-        </w:rPr>
-        <w:t>(</w:t>
-      </w:r>
-      <w:r>
-        <w:rPr>
-          <w:rFonts w:asciiTheme="minorHAnsi" w:hAnsiTheme="minorHAnsi" w:cstheme="minorHAnsi"/>
-          <w:color w:val="4472C4" w:themeColor="accent5"/>
-        </w:rPr>
-        <w:t>This must mirro</w:t>
-      </w:r>
-      <w:r>
-        <w:rPr>
-          <w:rFonts w:asciiTheme="minorHAnsi" w:hAnsiTheme="minorHAnsi" w:cstheme="minorHAnsi"/>
-          <w:color w:val="4472C4" w:themeColor="accent5"/>
-        </w:rPr>
-        <w:t>r the information given in the separate</w:t>
-      </w:r>
-      <w:r>
-        <w:rPr>
-          <w:rFonts w:asciiTheme="minorHAnsi" w:hAnsiTheme="minorHAnsi" w:cstheme="minorHAnsi"/>
-          <w:color w:val="4472C4" w:themeColor="accent5"/>
-        </w:rPr>
-        <w:t xml:space="preserve"> Informed Consent Form/</w:t>
-      </w:r>
-      <w:r>
-        <w:rPr>
-          <w:rFonts w:asciiTheme="minorHAnsi" w:hAnsiTheme="minorHAnsi" w:cstheme="minorHAnsi"/>
-          <w:color w:val="4472C4" w:themeColor="accent5"/>
-        </w:rPr>
-        <w:t>Privacy N</w:t>
-      </w:r>
-      <w:r>
-        <w:rPr>
-          <w:rFonts w:asciiTheme="minorHAnsi" w:hAnsiTheme="minorHAnsi" w:cstheme="minorHAnsi"/>
-          <w:color w:val="4472C4" w:themeColor="accent5"/>
-        </w:rPr>
-        <w:t>otice</w:t>
-      </w:r>
-      <w:r>
-        <w:rPr>
-          <w:rFonts w:asciiTheme="minorHAnsi" w:hAnsiTheme="minorHAnsi" w:cstheme="minorHAnsi"/>
-          <w:color w:val="4472C4" w:themeColor="accent5"/>
-        </w:rPr>
-        <w:t xml:space="preserve"> that</w:t>
-      </w:r>
-      <w:r>
-        <w:rPr>
-          <w:rFonts w:asciiTheme="minorHAnsi" w:hAnsiTheme="minorHAnsi" w:cstheme="minorHAnsi"/>
-          <w:color w:val="4472C4" w:themeColor="accent5"/>
-        </w:rPr>
-        <w:t xml:space="preserve"> must </w:t>
-      </w:r>
-      <w:r>
-        <w:rPr>
-          <w:rFonts w:asciiTheme="minorHAnsi" w:hAnsiTheme="minorHAnsi" w:cstheme="minorHAnsi"/>
-          <w:color w:val="4472C4" w:themeColor="accent5"/>
-        </w:rPr>
-        <w:t>accompany this form</w:t>
-      </w:r>
-      <w:r>
-        <w:rPr>
-          <w:rFonts w:asciiTheme="minorHAnsi" w:hAnsiTheme="minorHAnsi" w:cstheme="minorHAnsi"/>
-          <w:color w:val="4472C4" w:themeColor="accent5"/>
-        </w:rPr>
-        <w:t>)</w:t>
-      </w:r>
-      <w:r>
-        <w:rPr>
-          <w:rFonts w:asciiTheme="minorHAnsi" w:hAnsiTheme="minorHAnsi" w:cstheme="minorHAnsi"/>
-          <w:color w:val="4472C4" w:themeColor="accent5"/>
-        </w:rPr>
-        <w:t>.</w:t>
-      </w:r>
-      <w:r>
-        <w:rPr>
-          <w:rFonts w:asciiTheme="minorHAnsi" w:hAnsiTheme="minorHAnsi" w:cstheme="minorHAnsi"/>
-          <w:color w:val="4472C4" w:themeColor="accent5"/>
-        </w:rPr>
-        <w:t xml:space="preserve"> The above may be different for some research</w:t>
-      </w:r>
-      <w:r>
-        <w:rPr>
-          <w:rFonts w:asciiTheme="minorHAnsi" w:hAnsiTheme="minorHAnsi" w:cstheme="minorHAnsi"/>
-          <w:color w:val="4472C4" w:themeColor="accent5"/>
-        </w:rPr>
-        <w:t xml:space="preserve"> projects</w:t>
-      </w:r>
-      <w:r>
-        <w:rPr>
-          <w:rFonts w:asciiTheme="minorHAnsi" w:hAnsiTheme="minorHAnsi" w:cstheme="minorHAnsi"/>
-          <w:color w:val="4472C4" w:themeColor="accent5"/>
-        </w:rPr>
-        <w:t>, such as oral history, you can seek advice from your Research Ethics Committee.</w:t>
-      </w:r>
-    </w:p>
-    <w:p>
-      <w:pPr>
-        <w:pStyle w:val="NormalWeb"/>
-        <w:spacing w:before="0" w:beforeAutospacing="0" w:after="0" w:afterAutospacing="0"/>
-        <w:rPr>
-          <w:rFonts w:asciiTheme="minorHAnsi" w:hAnsiTheme="minorHAnsi" w:cstheme="minorHAnsi"/>
-          <w:color w:val="4472C4" w:themeColor="accent5"/>
-        </w:rPr>
-      </w:pPr>
-    </w:p>
-    <w:p>
-      <w:pPr>
-        <w:pStyle w:val="NormalWeb"/>
-        <w:spacing w:before="0" w:beforeAutospacing="0" w:after="0" w:afterAutospacing="0"/>
-        <w:rPr>
-          <w:rFonts w:asciiTheme="minorHAnsi" w:hAnsiTheme="minorHAnsi" w:cstheme="minorHAnsi"/>
-          <w:color w:val="4472C4" w:themeColor="accent5"/>
-        </w:rPr>
-      </w:pPr>
-      <w:r>
-        <w:rPr>
-          <w:rFonts w:asciiTheme="minorHAnsi" w:hAnsiTheme="minorHAnsi" w:cstheme="minorHAnsi"/>
-          <w:color w:val="4472C4" w:themeColor="accent5"/>
-        </w:rPr>
-        <w:t>Consider how you would manage a disclosure relating to safeguarding or criminality if relevant</w:t>
-      </w:r>
-      <w:r>
-        <w:rPr>
-          <w:rFonts w:asciiTheme="minorHAnsi" w:hAnsiTheme="minorHAnsi" w:cstheme="minorHAnsi"/>
-          <w:color w:val="4472C4" w:themeColor="accent5"/>
-        </w:rPr>
-        <w:t>.</w:t>
-      </w:r>
-    </w:p>
-    <w:p/>
-    <w:p>
-      <w:pPr>
-        <w:pStyle w:val="NormalWeb"/>
-        <w:spacing w:before="0" w:beforeAutospacing="0" w:after="0" w:afterAutospacing="0"/>
-        <w:rPr>
-          <w:rFonts w:asciiTheme="minorHAnsi" w:hAnsiTheme="minorHAnsi" w:cstheme="minorHAnsi"/>
-          <w:color w:val="4472C4" w:themeColor="accent5"/>
-        </w:rPr>
-      </w:pPr>
-    </w:p>
-    <w:p>
-      <w:pPr>
-        <w:pStyle w:val="Heading1"/>
-      </w:pPr>
-      <w:r>
-        <w:t>How will you look after the data you collect about me?</w:t>
-      </w:r>
-    </w:p>
-    <w:p>
-      <w:pPr>
-        <w:pStyle w:val="Heading3"/>
-      </w:pPr>
-      <w:r>
-        <w:t>[It is important that research participants understand what will happen with any data they provide and what rights they have over its use. In the PIS you should provide top level information, and provide a separate Privacy Notice. There is a Privacy Notice Development Tool that is available to help you create this. You may wish to use the following text to link the two:</w:t>
-      </w:r>
-    </w:p>
-    <w:p/>
-    <w:p>
-      <w:pPr>
-        <w:pStyle w:val="Heading3"/>
-        <w:ind w:left="720"/>
-        <w:rPr>
-          <w:i/>
-        </w:rPr>
-      </w:pPr>
-      <w:r>
-        <w:rPr>
-          <w:i/>
-        </w:rPr>
-        <w:t>‘We need to ensure that you understand what will happen to data we collect about you as well as your legal rights. This document is accompanied with a separate Privacy Notice providing further details, you can access this via [insert method here – link to website or paper copy’</w:t>
-      </w:r>
-    </w:p>
-    <w:p>
-      <w:pPr>
-        <w:pStyle w:val="Heading3"/>
-      </w:pPr>
-    </w:p>
-    <w:p>
-      <w:pPr>
-        <w:pStyle w:val="NormalWeb"/>
-        <w:spacing w:before="0" w:beforeAutospacing="0" w:after="0" w:afterAutospacing="0"/>
-        <w:rPr>
-          <w:rFonts w:asciiTheme="minorHAnsi" w:hAnsiTheme="minorHAnsi" w:cstheme="minorHAnsi"/>
-          <w:color w:val="4472C4" w:themeColor="accent5"/>
-        </w:rPr>
-      </w:pPr>
-      <w:r>
-        <w:rPr>
-          <w:rFonts w:asciiTheme="minorHAnsi" w:hAnsiTheme="minorHAnsi" w:cstheme="minorHAnsi"/>
-          <w:color w:val="4472C4" w:themeColor="accent5"/>
-        </w:rPr>
-        <w:t>[</w:t>
-      </w:r>
-      <w:r>
-        <w:rPr>
-          <w:rFonts w:asciiTheme="minorHAnsi" w:hAnsiTheme="minorHAnsi" w:cstheme="minorHAnsi"/>
-          <w:color w:val="4472C4" w:themeColor="accent5"/>
-        </w:rPr>
-        <w:t>In this section detail w</w:t>
-      </w:r>
-      <w:r>
-        <w:rPr>
-          <w:rFonts w:asciiTheme="minorHAnsi" w:hAnsiTheme="minorHAnsi" w:cstheme="minorHAnsi"/>
-          <w:color w:val="4472C4" w:themeColor="accent5"/>
-        </w:rPr>
-        <w:t xml:space="preserve">hat will you do with the data collected if a participant </w:t>
-      </w:r>
-      <w:r>
-        <w:rPr>
-          <w:rFonts w:asciiTheme="minorHAnsi" w:hAnsiTheme="minorHAnsi" w:cstheme="minorHAnsi"/>
-          <w:color w:val="4472C4" w:themeColor="accent5"/>
-        </w:rPr>
-        <w:t xml:space="preserve">withdraws? If you intent to use the exemptions for research provided for by GDPR then this must be detailed here. Further guidance on data processing for research is available from the University Information Assurance Service. </w:t>
-      </w:r>
-      <w:hyperlink r:id="rId12" w:history="1">
         <w:r>
           <w:rPr>
             <w:rStyle w:val="Hyperlink"/>
@@ -2215,7 +1222,6 @@
         <w:rPr>
           <w:i/>
         </w:rPr>
-        <w:lastRenderedPageBreak/>
         <w:t>‘Your normal rights under the Data Protection Act and the General Data Protection Regulation apply. However, we need to manage your records in specific ways for the research project to be reliable. This means that we won’t [always] be able to let you see or change the data we hold about you.</w:t>
       </w:r>
     </w:p>
@@ -2421,7 +1427,7 @@
         </w:rPr>
         <w:t xml:space="preserve"> </w:t>
       </w:r>
-      <w:hyperlink r:id="rId13" w:history="1">
+      <w:hyperlink r:id="rId11" w:history="1">
         <w:r>
           <w:rPr>
             <w:rStyle w:val="Hyperlink"/>
@@ -2457,7 +1463,7 @@
         </w:rPr>
         <w:t xml:space="preserve"> The </w:t>
       </w:r>
-      <w:hyperlink r:id="rId14" w:anchor="decision-tree" w:history="1">
+      <w:hyperlink r:id="rId12" w:anchor="decision-tree" w:history="1">
         <w:r>
           <w:rPr>
             <w:rStyle w:val="Hyperlink"/>
@@ -2553,7 +1559,7 @@
         </w:rPr>
         <w:t xml:space="preserve"> </w:t>
       </w:r>
-      <w:hyperlink r:id="rId15" w:history="1">
+      <w:hyperlink r:id="rId13" w:history="1">
         <w:r>
           <w:rPr>
             <w:rStyle w:val="Hyperlink"/>
@@ -2599,7 +1605,7 @@
         </w:rPr>
         <w:t xml:space="preserve">line with </w:t>
       </w:r>
-      <w:hyperlink r:id="rId16" w:history="1">
+      <w:hyperlink r:id="rId14" w:history="1">
         <w:r>
           <w:rPr>
             <w:rStyle w:val="Hyperlink"/>
@@ -2669,6 +1675,7 @@
           <w:rFonts w:asciiTheme="minorHAnsi" w:hAnsiTheme="minorHAnsi" w:cstheme="minorHAnsi"/>
           <w:color w:val="4472C4" w:themeColor="accent5"/>
         </w:rPr>
+        <w:lastRenderedPageBreak/>
         <w:t xml:space="preserve">Should the study be externally funded and the funder’s retention period is </w:t>
       </w:r>
       <w:r>
@@ -3037,822 +2044,696 @@
       <w:pPr>
         <w:rPr>
           <w:rFonts w:cstheme="minorHAnsi"/>
+          <w:bCs/>
           <w:szCs w:val="24"/>
         </w:rPr>
       </w:pPr>
+      <w:r>
+        <w:rPr>
+          <w:rFonts w:cstheme="minorHAnsi"/>
+          <w:bCs/>
+          <w:szCs w:val="24"/>
+        </w:rPr>
+        <w:t>Your normal rights under the Data Protection Act and the General Data Protection Regulation apply.</w:t>
+      </w:r>
+    </w:p>
+    <w:p>
+      <w:pPr>
+        <w:rPr>
+          <w:rFonts w:cstheme="minorHAnsi"/>
+          <w:bCs/>
+          <w:szCs w:val="24"/>
+        </w:rPr>
+      </w:pPr>
+    </w:p>
+    <w:p>
+      <w:pPr>
+        <w:rPr>
+          <w:rFonts w:cstheme="minorHAnsi"/>
+          <w:bCs/>
+          <w:szCs w:val="24"/>
+        </w:rPr>
+      </w:pPr>
+      <w:r>
+        <w:rPr>
+          <w:rFonts w:cstheme="minorHAnsi"/>
+          <w:bCs/>
+          <w:szCs w:val="24"/>
+        </w:rPr>
+        <w:t>You can stop being part of the research project at any time, without giving a reason, but we will keep information about you that we already have and continue to use this for the purposes of the research project as outlined here</w:t>
+      </w:r>
+      <w:r>
+        <w:rPr>
+          <w:rFonts w:cstheme="minorHAnsi"/>
+          <w:bCs/>
+          <w:szCs w:val="24"/>
+        </w:rPr>
+        <w:t>.</w:t>
+      </w:r>
+    </w:p>
+    <w:p>
+      <w:pPr>
+        <w:rPr>
+          <w:rFonts w:cstheme="minorHAnsi"/>
+          <w:szCs w:val="24"/>
+        </w:rPr>
+      </w:pPr>
     </w:p>
     <w:p>
       <w:pPr>
         <w:pStyle w:val="Heading1"/>
       </w:pPr>
       <w:r>
+        <w:t>What will happen to the results of the research project?</w:t>
+      </w:r>
+    </w:p>
+    <w:p>
+      <w:pPr>
+        <w:pStyle w:val="NormalWeb"/>
+        <w:spacing w:before="0" w:beforeAutospacing="0" w:after="0" w:afterAutospacing="0"/>
+        <w:rPr>
+          <w:rFonts w:asciiTheme="minorHAnsi" w:hAnsiTheme="minorHAnsi" w:cstheme="minorHAnsi"/>
+          <w:color w:val="4472C4" w:themeColor="accent5"/>
+        </w:rPr>
+      </w:pPr>
+      <w:r>
+        <w:rPr>
+          <w:rFonts w:asciiTheme="minorHAnsi" w:hAnsiTheme="minorHAnsi" w:cstheme="minorHAnsi"/>
+          <w:color w:val="4472C4" w:themeColor="accent5"/>
+        </w:rPr>
+        <w:t>[You should tell the individual what will happen to the results of the research project. Will they be published as an output or used as a conference paper / presentation? Will they be used in your dissertation or thesis? For what degree?  A copy of the findings of the research project should be offered to each participant if they would like it.</w:t>
+      </w:r>
+    </w:p>
+    <w:p>
+      <w:pPr>
+        <w:pStyle w:val="NormalWeb"/>
+        <w:spacing w:before="0" w:beforeAutospacing="0" w:after="0" w:afterAutospacing="0"/>
+        <w:rPr>
+          <w:rFonts w:asciiTheme="minorHAnsi" w:hAnsiTheme="minorHAnsi" w:cstheme="minorHAnsi"/>
+          <w:color w:val="4472C4" w:themeColor="accent5"/>
+        </w:rPr>
+      </w:pPr>
+    </w:p>
+    <w:p>
+      <w:pPr>
+        <w:pStyle w:val="NormalWeb"/>
+        <w:spacing w:before="0" w:beforeAutospacing="0" w:after="0" w:afterAutospacing="0"/>
+        <w:rPr>
+          <w:rFonts w:asciiTheme="minorHAnsi" w:hAnsiTheme="minorHAnsi" w:cstheme="minorHAnsi"/>
+          <w:color w:val="4472C4" w:themeColor="accent5"/>
+        </w:rPr>
+      </w:pPr>
+      <w:r>
+        <w:rPr>
+          <w:rFonts w:asciiTheme="minorHAnsi" w:hAnsiTheme="minorHAnsi" w:cstheme="minorHAnsi"/>
+          <w:color w:val="4472C4" w:themeColor="accent5"/>
+        </w:rPr>
+        <w:t xml:space="preserve">If the results could be used in future research ensure that this is stipulated and there is an appropriate line on the </w:t>
+      </w:r>
+      <w:r>
+        <w:rPr>
+          <w:rFonts w:asciiTheme="minorHAnsi" w:hAnsiTheme="minorHAnsi" w:cstheme="minorHAnsi"/>
+          <w:color w:val="4472C4" w:themeColor="accent5"/>
+        </w:rPr>
+        <w:t>Informed Consent Form</w:t>
+      </w:r>
+      <w:r>
+        <w:rPr>
+          <w:rFonts w:asciiTheme="minorHAnsi" w:hAnsiTheme="minorHAnsi" w:cstheme="minorHAnsi"/>
+          <w:color w:val="4472C4" w:themeColor="accent5"/>
+        </w:rPr>
+        <w:t xml:space="preserve"> detailing use in future research.]</w:t>
+      </w:r>
+    </w:p>
+    <w:p>
+      <w:r>
+        <w:t>The results of this research will be added to my dissertation for my project.</w:t>
+      </w:r>
+    </w:p>
+    <w:p>
+      <w:pPr>
+        <w:pStyle w:val="NormalWeb"/>
+        <w:spacing w:before="0" w:beforeAutospacing="0" w:after="0" w:afterAutospacing="0"/>
+        <w:rPr>
+          <w:rFonts w:asciiTheme="minorHAnsi" w:hAnsiTheme="minorHAnsi" w:cstheme="minorHAnsi"/>
+          <w:color w:val="4472C4" w:themeColor="accent5"/>
+        </w:rPr>
+      </w:pPr>
+    </w:p>
+    <w:p>
+      <w:pPr>
+        <w:pStyle w:val="Heading1"/>
+      </w:pPr>
+      <w:r>
+        <w:t>What should I do if I want to take part?</w:t>
+      </w:r>
+    </w:p>
+    <w:p>
+      <w:r>
+        <w:t>You will be asked to complete an Informed Consent Form and to opt-in to a variety of research options by ticking the Yes or No box. This will confirm you understand how your data will be processed, protected and reviewed for research purposes</w:t>
+      </w:r>
+      <w:r>
+        <w:t>.</w:t>
+      </w:r>
+    </w:p>
+    <w:p>
+      <w:pPr>
+        <w:pStyle w:val="NormalWeb"/>
+        <w:spacing w:before="0" w:beforeAutospacing="0" w:after="0" w:afterAutospacing="0"/>
+        <w:rPr>
+          <w:rFonts w:asciiTheme="minorHAnsi" w:hAnsiTheme="minorHAnsi" w:cstheme="minorHAnsi"/>
+        </w:rPr>
+      </w:pPr>
+    </w:p>
+    <w:p>
+      <w:pPr>
+        <w:pStyle w:val="Heading1"/>
+      </w:pPr>
+      <w:r>
+        <w:t>Who is organising and funding the research</w:t>
+      </w:r>
+      <w:r>
+        <w:t xml:space="preserve"> project</w:t>
+      </w:r>
+      <w:r>
+        <w:t>?</w:t>
+      </w:r>
+    </w:p>
+    <w:p>
+      <w:r>
+        <w:t xml:space="preserve">I am conducting this research as a Student at the University of Leicester as part of the </w:t>
+      </w:r>
+      <w:r>
+        <w:t>School of Computing and Mathematical Sciences</w:t>
+      </w:r>
+      <w:r>
+        <w:t>.</w:t>
+      </w:r>
+    </w:p>
+    <w:p>
+      <w:pPr>
+        <w:pStyle w:val="NormalWeb"/>
+        <w:spacing w:before="0" w:beforeAutospacing="0" w:after="0" w:afterAutospacing="0"/>
+        <w:rPr>
+          <w:rFonts w:asciiTheme="minorHAnsi" w:hAnsiTheme="minorHAnsi" w:cstheme="minorHAnsi"/>
+        </w:rPr>
+      </w:pPr>
+    </w:p>
+    <w:p>
+      <w:pPr>
+        <w:pStyle w:val="Heading1"/>
+      </w:pPr>
+      <w:r>
         <w:lastRenderedPageBreak/>
-        <w:t>What will happen to the results of the research project?</w:t>
-      </w:r>
-    </w:p>
-    <w:p>
-      <w:pPr>
-        <w:pStyle w:val="NormalWeb"/>
-        <w:spacing w:before="0" w:beforeAutospacing="0" w:after="0" w:afterAutospacing="0"/>
-        <w:rPr>
-          <w:rFonts w:asciiTheme="minorHAnsi" w:hAnsiTheme="minorHAnsi" w:cstheme="minorHAnsi"/>
-          <w:color w:val="4472C4" w:themeColor="accent5"/>
-        </w:rPr>
-      </w:pPr>
-      <w:r>
-        <w:rPr>
-          <w:rFonts w:asciiTheme="minorHAnsi" w:hAnsiTheme="minorHAnsi" w:cstheme="minorHAnsi"/>
-          <w:color w:val="4472C4" w:themeColor="accent5"/>
-        </w:rPr>
-        <w:t>[You should tell the individual what will happen to the results of the research project. Will they be published as an output or used as a conference paper / presentation? Will they be used in your dissertation or thesis? For what degree?  A copy of the findings of the research project should be offered to each participant if they would like it.</w:t>
-      </w:r>
-    </w:p>
-    <w:p>
-      <w:pPr>
-        <w:pStyle w:val="NormalWeb"/>
-        <w:spacing w:before="0" w:beforeAutospacing="0" w:after="0" w:afterAutospacing="0"/>
-        <w:rPr>
-          <w:rFonts w:asciiTheme="minorHAnsi" w:hAnsiTheme="minorHAnsi" w:cstheme="minorHAnsi"/>
-          <w:color w:val="4472C4" w:themeColor="accent5"/>
-        </w:rPr>
-      </w:pPr>
-    </w:p>
-    <w:p>
-      <w:pPr>
-        <w:pStyle w:val="NormalWeb"/>
-        <w:spacing w:before="0" w:beforeAutospacing="0" w:after="0" w:afterAutospacing="0"/>
-        <w:rPr>
-          <w:rFonts w:asciiTheme="minorHAnsi" w:hAnsiTheme="minorHAnsi" w:cstheme="minorHAnsi"/>
-          <w:color w:val="4472C4" w:themeColor="accent5"/>
-        </w:rPr>
-      </w:pPr>
-      <w:r>
-        <w:rPr>
-          <w:rFonts w:asciiTheme="minorHAnsi" w:hAnsiTheme="minorHAnsi" w:cstheme="minorHAnsi"/>
-          <w:color w:val="4472C4" w:themeColor="accent5"/>
-        </w:rPr>
-        <w:t xml:space="preserve">If the results could be used in future research ensure that this is stipulated and there is an appropriate line on the </w:t>
-      </w:r>
-      <w:r>
-        <w:rPr>
-          <w:rFonts w:asciiTheme="minorHAnsi" w:hAnsiTheme="minorHAnsi" w:cstheme="minorHAnsi"/>
-          <w:color w:val="4472C4" w:themeColor="accent5"/>
-        </w:rPr>
-        <w:t>Informed Consent Form</w:t>
-      </w:r>
-      <w:r>
-        <w:rPr>
-          <w:rFonts w:asciiTheme="minorHAnsi" w:hAnsiTheme="minorHAnsi" w:cstheme="minorHAnsi"/>
-          <w:color w:val="4472C4" w:themeColor="accent5"/>
-        </w:rPr>
-        <w:t xml:space="preserve"> detailing use in future research.]</w:t>
+        <w:t>What if something goes wrong?</w:t>
+      </w:r>
+    </w:p>
+    <w:p>
+      <w:pPr>
+        <w:rPr>
+          <w:rFonts w:cstheme="minorHAnsi"/>
+        </w:rPr>
+      </w:pPr>
+      <w:r>
+        <w:rPr>
+          <w:rFonts w:cstheme="minorHAnsi"/>
+        </w:rPr>
+        <w:t>In the very unlikely event of you being harmed by taking part in this research project, there are no special compensation arrangements. If you are harmed due to someone’s negligence, then you may have grounds for legal action but you may have to pay for it</w:t>
+      </w:r>
+      <w:r>
+        <w:rPr>
+          <w:rFonts w:cstheme="minorHAnsi"/>
+        </w:rPr>
+        <w:t>.</w:t>
+      </w:r>
+    </w:p>
+    <w:p>
+      <w:pPr>
+        <w:rPr>
+          <w:rFonts w:cstheme="minorHAnsi"/>
+        </w:rPr>
+      </w:pPr>
+    </w:p>
+    <w:p>
+      <w:pPr>
+        <w:pStyle w:val="Heading1"/>
+      </w:pPr>
+      <w:r>
+        <w:t xml:space="preserve">Who has reviewed the </w:t>
+      </w:r>
+      <w:r>
+        <w:t>research project</w:t>
+      </w:r>
+      <w:r>
+        <w:t>?</w:t>
+      </w:r>
+    </w:p>
+    <w:p>
+      <w:pPr>
+        <w:pStyle w:val="NormalWeb"/>
+        <w:spacing w:before="0" w:beforeAutospacing="0" w:after="0" w:afterAutospacing="0"/>
+        <w:rPr>
+          <w:rFonts w:asciiTheme="minorHAnsi" w:hAnsiTheme="minorHAnsi" w:cstheme="minorHAnsi"/>
+        </w:rPr>
+      </w:pPr>
+      <w:r>
+        <w:rPr>
+          <w:rFonts w:asciiTheme="minorHAnsi" w:hAnsiTheme="minorHAnsi" w:cstheme="minorHAnsi"/>
+        </w:rPr>
+        <w:t>I have received Ethical Approval from the University of Leicester.</w:t>
+      </w:r>
+    </w:p>
+    <w:p>
+      <w:pPr>
+        <w:pStyle w:val="NormalWeb"/>
+        <w:spacing w:before="0" w:beforeAutospacing="0" w:after="0" w:afterAutospacing="0"/>
+        <w:rPr>
+          <w:rFonts w:asciiTheme="minorHAnsi" w:hAnsiTheme="minorHAnsi" w:cstheme="minorHAnsi"/>
+        </w:rPr>
+      </w:pPr>
+    </w:p>
+    <w:p>
+      <w:pPr>
+        <w:pStyle w:val="Heading3"/>
+        <w:rPr>
+          <w:b/>
+          <w:bCs/>
+          <w:color w:val="auto"/>
+        </w:rPr>
+      </w:pPr>
+      <w:r>
+        <w:rPr>
+          <w:b/>
+          <w:bCs/>
+          <w:color w:val="auto"/>
+        </w:rPr>
+        <w:t>Contact for Further Information</w:t>
       </w:r>
     </w:p>
     <w:p/>
     <w:p>
       <w:pPr>
-        <w:pStyle w:val="NormalWeb"/>
-        <w:spacing w:before="0" w:beforeAutospacing="0" w:after="0" w:afterAutospacing="0"/>
-        <w:rPr>
-          <w:rFonts w:asciiTheme="minorHAnsi" w:hAnsiTheme="minorHAnsi" w:cstheme="minorHAnsi"/>
-          <w:color w:val="4472C4" w:themeColor="accent5"/>
-        </w:rPr>
-      </w:pPr>
-    </w:p>
-    <w:p>
-      <w:pPr>
-        <w:pStyle w:val="Heading1"/>
-      </w:pPr>
-      <w:r>
-        <w:t>What should I do if I want to take part?</w:t>
-      </w:r>
-    </w:p>
-    <w:p>
-      <w:pPr>
-        <w:rPr>
-          <w:rFonts w:cstheme="minorHAnsi"/>
-          <w:color w:val="4472C4" w:themeColor="accent5"/>
+        <w:rPr>
+          <w:rFonts w:cstheme="minorHAnsi"/>
+          <w:b/>
+        </w:rPr>
+      </w:pPr>
+      <w:r>
+        <w:rPr>
+          <w:rFonts w:cstheme="minorHAnsi"/>
+          <w:b/>
+        </w:rPr>
+        <w:t>Name, position and contact details of Researcher:</w:t>
+      </w:r>
+    </w:p>
+    <w:p>
+      <w:pPr>
+        <w:rPr>
+          <w:rFonts w:cstheme="minorHAnsi"/>
+          <w:bCs/>
+          <w:color w:val="000000" w:themeColor="text1"/>
+        </w:rPr>
+      </w:pPr>
+      <w:r>
+        <w:rPr>
+          <w:rFonts w:cstheme="minorHAnsi"/>
+          <w:bCs/>
+          <w:color w:val="000000" w:themeColor="text1"/>
+        </w:rPr>
+        <w:t xml:space="preserve">Daniel Booth, Student, </w:t>
+      </w:r>
+      <w:hyperlink r:id="rId15" w:history="1">
+        <w:r>
+          <w:rPr>
+            <w:rStyle w:val="Hyperlink"/>
+            <w:rFonts w:cstheme="minorHAnsi"/>
+            <w:bCs/>
+          </w:rPr>
+          <w:t>drb23@student.le.ac.uk</w:t>
+        </w:r>
+      </w:hyperlink>
+    </w:p>
+    <w:p/>
+    <w:p>
+      <w:pPr>
+        <w:pStyle w:val="NormalWeb"/>
+        <w:spacing w:before="0" w:beforeAutospacing="0" w:after="0" w:afterAutospacing="0"/>
+        <w:rPr>
+          <w:rFonts w:asciiTheme="minorHAnsi" w:hAnsiTheme="minorHAnsi" w:cstheme="minorHAnsi"/>
+        </w:rPr>
+      </w:pPr>
+      <w:r>
+        <w:rPr>
+          <w:rFonts w:asciiTheme="minorHAnsi" w:hAnsiTheme="minorHAnsi" w:cstheme="minorHAnsi"/>
+        </w:rPr>
+        <w:t>I</w:t>
+      </w:r>
+      <w:r>
+        <w:rPr>
+          <w:rFonts w:asciiTheme="minorHAnsi" w:hAnsiTheme="minorHAnsi" w:cstheme="minorHAnsi"/>
+        </w:rPr>
+        <w:t xml:space="preserve">f </w:t>
+      </w:r>
+      <w:r>
+        <w:rPr>
+          <w:rFonts w:asciiTheme="minorHAnsi" w:hAnsiTheme="minorHAnsi" w:cstheme="minorHAnsi"/>
+        </w:rPr>
+        <w:t xml:space="preserve">you </w:t>
+      </w:r>
+      <w:r>
+        <w:rPr>
+          <w:rFonts w:asciiTheme="minorHAnsi" w:hAnsiTheme="minorHAnsi" w:cstheme="minorHAnsi"/>
+        </w:rPr>
+        <w:t xml:space="preserve">have any concerns </w:t>
+      </w:r>
+      <w:r>
+        <w:rPr>
+          <w:rFonts w:asciiTheme="minorHAnsi" w:hAnsiTheme="minorHAnsi" w:cstheme="minorHAnsi"/>
+        </w:rPr>
+        <w:t xml:space="preserve">or queries </w:t>
+      </w:r>
+      <w:r>
+        <w:rPr>
+          <w:rFonts w:asciiTheme="minorHAnsi" w:hAnsiTheme="minorHAnsi" w:cstheme="minorHAnsi"/>
+        </w:rPr>
+        <w:t xml:space="preserve">about the way in which the </w:t>
+      </w:r>
+      <w:r>
+        <w:rPr>
+          <w:rFonts w:asciiTheme="minorHAnsi" w:hAnsiTheme="minorHAnsi" w:cstheme="minorHAnsi"/>
+        </w:rPr>
+        <w:t xml:space="preserve">research project </w:t>
+      </w:r>
+      <w:r>
+        <w:rPr>
+          <w:rFonts w:asciiTheme="minorHAnsi" w:hAnsiTheme="minorHAnsi" w:cstheme="minorHAnsi"/>
+        </w:rPr>
+        <w:t xml:space="preserve">has been conducted, </w:t>
+      </w:r>
+      <w:r>
+        <w:rPr>
+          <w:rFonts w:asciiTheme="minorHAnsi" w:hAnsiTheme="minorHAnsi" w:cstheme="minorHAnsi"/>
+        </w:rPr>
+        <w:t>please</w:t>
+      </w:r>
+      <w:r>
+        <w:rPr>
+          <w:rFonts w:asciiTheme="minorHAnsi" w:hAnsiTheme="minorHAnsi" w:cstheme="minorHAnsi"/>
+        </w:rPr>
+        <w:t xml:space="preserve"> contact </w:t>
+      </w:r>
+      <w:r>
+        <w:rPr>
+          <w:rFonts w:asciiTheme="minorHAnsi" w:hAnsiTheme="minorHAnsi" w:cstheme="minorHAnsi"/>
+        </w:rPr>
+        <w:t>my supervisor</w:t>
+      </w:r>
+      <w:r>
+        <w:rPr>
+          <w:rFonts w:asciiTheme="minorHAnsi" w:hAnsiTheme="minorHAnsi" w:cstheme="minorHAnsi"/>
+        </w:rPr>
+        <w:t>.</w:t>
+      </w:r>
+    </w:p>
+    <w:p>
+      <w:pPr>
+        <w:pStyle w:val="NormalWeb"/>
+        <w:spacing w:before="0" w:beforeAutospacing="0" w:after="0" w:afterAutospacing="0"/>
+        <w:rPr>
+          <w:rFonts w:asciiTheme="minorHAnsi" w:hAnsiTheme="minorHAnsi" w:cstheme="minorHAnsi"/>
+        </w:rPr>
+      </w:pPr>
+    </w:p>
+    <w:p>
+      <w:pPr>
+        <w:rPr>
+          <w:rFonts w:cstheme="minorHAnsi"/>
+          <w:b/>
+          <w:color w:val="4472C4" w:themeColor="accent5"/>
+        </w:rPr>
+      </w:pPr>
+      <w:r>
+        <w:rPr>
+          <w:rFonts w:cstheme="minorHAnsi"/>
+          <w:b/>
+        </w:rPr>
+        <w:t>Name, position and contact details for Supervisor:</w:t>
+      </w:r>
+    </w:p>
+    <w:p>
+      <w:pPr>
+        <w:rPr>
+          <w:rFonts w:cstheme="minorHAnsi"/>
+          <w:bCs/>
+          <w:color w:val="000000" w:themeColor="text1"/>
+        </w:rPr>
+      </w:pPr>
+      <w:r>
+        <w:rPr>
+          <w:rFonts w:cstheme="minorHAnsi"/>
+          <w:bCs/>
+          <w:color w:val="000000" w:themeColor="text1"/>
+        </w:rPr>
+        <w:t xml:space="preserve">Matthias Heintz, Lecturer, </w:t>
+      </w:r>
+      <w:hyperlink r:id="rId16" w:history="1">
+        <w:r>
+          <w:rPr>
+            <w:rStyle w:val="Hyperlink"/>
+            <w:rFonts w:cstheme="minorHAnsi"/>
+            <w:bCs/>
+          </w:rPr>
+          <w:t>mmh21@leicester.ac.uk</w:t>
+        </w:r>
+      </w:hyperlink>
+    </w:p>
+    <w:p>
+      <w:pPr>
+        <w:rPr>
+          <w:rFonts w:cstheme="minorHAnsi"/>
+        </w:rPr>
+      </w:pPr>
+    </w:p>
+    <w:p>
+      <w:pPr>
+        <w:rPr>
+          <w:rFonts w:cstheme="minorHAnsi"/>
+          <w:iCs/>
           <w:szCs w:val="24"/>
         </w:rPr>
       </w:pPr>
       <w:r>
         <w:rPr>
           <w:rFonts w:cstheme="minorHAnsi"/>
-          <w:color w:val="4472C4" w:themeColor="accent5"/>
+          <w:iCs/>
+        </w:rPr>
+        <w:t xml:space="preserve">If you </w:t>
+      </w:r>
+      <w:r>
+        <w:rPr>
+          <w:rFonts w:cstheme="minorHAnsi"/>
+          <w:iCs/>
+        </w:rPr>
+        <w:t xml:space="preserve">require more </w:t>
+      </w:r>
+      <w:r>
+        <w:rPr>
+          <w:rFonts w:cstheme="minorHAnsi"/>
+          <w:iCs/>
+        </w:rPr>
+        <w:t xml:space="preserve">GDPR data protection </w:t>
+      </w:r>
+      <w:r>
+        <w:rPr>
+          <w:rFonts w:cstheme="minorHAnsi"/>
+          <w:iCs/>
+        </w:rPr>
+        <w:t xml:space="preserve">information </w:t>
+      </w:r>
+      <w:r>
+        <w:rPr>
+          <w:rFonts w:cstheme="minorHAnsi"/>
+          <w:iCs/>
+        </w:rPr>
+        <w:t xml:space="preserve">then you can </w:t>
+      </w:r>
+      <w:r>
+        <w:rPr>
+          <w:rFonts w:cstheme="minorHAnsi"/>
+          <w:iCs/>
           <w:szCs w:val="24"/>
         </w:rPr>
-        <w:t>[</w:t>
-      </w:r>
-      <w:r>
-        <w:rPr>
-          <w:rFonts w:cstheme="minorHAnsi"/>
-          <w:color w:val="4472C4" w:themeColor="accent5"/>
+        <w:t xml:space="preserve">access </w:t>
+      </w:r>
+      <w:r>
+        <w:rPr>
+          <w:rFonts w:cstheme="minorHAnsi"/>
+          <w:iCs/>
           <w:szCs w:val="24"/>
         </w:rPr>
-        <w:t>Explain exactly how the participan</w:t>
-      </w:r>
-      <w:r>
-        <w:rPr>
-          <w:rFonts w:cstheme="minorHAnsi"/>
-          <w:color w:val="4472C4" w:themeColor="accent5"/>
+        <w:t xml:space="preserve">this </w:t>
+      </w:r>
+      <w:r>
+        <w:rPr>
+          <w:rFonts w:cstheme="minorHAnsi"/>
+          <w:iCs/>
           <w:szCs w:val="24"/>
         </w:rPr>
-        <w:t xml:space="preserve">t should 'opt in' for the </w:t>
-      </w:r>
-      <w:r>
-        <w:rPr>
-          <w:rFonts w:cstheme="minorHAnsi"/>
-          <w:color w:val="4472C4" w:themeColor="accent5"/>
+        <w:t>via the University’s Information Assurance Services</w:t>
+      </w:r>
+      <w:r>
+        <w:rPr>
+          <w:rFonts w:cstheme="minorHAnsi"/>
+          <w:iCs/>
           <w:szCs w:val="24"/>
         </w:rPr>
-        <w:t>research project</w:t>
-      </w:r>
-      <w:r>
-        <w:rPr>
-          <w:rFonts w:cstheme="minorHAnsi"/>
-          <w:color w:val="4472C4" w:themeColor="accent5"/>
+        <w:t>:</w:t>
+      </w:r>
+      <w:r>
+        <w:rPr>
+          <w:rFonts w:cstheme="minorHAnsi"/>
+          <w:iCs/>
           <w:szCs w:val="24"/>
         </w:rPr>
-        <w:t>; who they should contact, and if there is a deadline for participation.</w:t>
-      </w:r>
-      <w:r>
-        <w:rPr>
-          <w:rFonts w:cstheme="minorHAnsi"/>
-          <w:color w:val="4472C4" w:themeColor="accent5"/>
+        <w:t xml:space="preserve"> </w:t>
+      </w:r>
+    </w:p>
+    <w:p>
+      <w:pPr>
+        <w:rPr>
+          <w:rFonts w:cstheme="minorHAnsi"/>
+          <w:iCs/>
           <w:szCs w:val="24"/>
         </w:rPr>
-        <w:t> </w:t>
-      </w:r>
-    </w:p>
-    <w:p>
-      <w:pPr>
-        <w:rPr>
-          <w:rFonts w:cstheme="minorHAnsi"/>
-          <w:color w:val="4472C4" w:themeColor="accent5"/>
+      </w:pPr>
+    </w:p>
+    <w:p>
+      <w:pPr>
+        <w:rPr>
+          <w:rFonts w:cstheme="minorBidi"/>
+          <w:iCs/>
+        </w:rPr>
+      </w:pPr>
+      <w:r>
+        <w:rPr>
+          <w:rFonts w:cstheme="minorBidi"/>
+          <w:iCs/>
+        </w:rPr>
+        <w:t>Information Assurance Services</w:t>
+      </w:r>
+      <w:r>
+        <w:rPr>
+          <w:iCs/>
+        </w:rPr>
+        <w:br/>
+      </w:r>
+      <w:r>
+        <w:rPr>
+          <w:rFonts w:cstheme="minorBidi"/>
+          <w:iCs/>
+        </w:rPr>
+        <w:t>University of Leicester</w:t>
+      </w:r>
+      <w:r>
+        <w:rPr>
+          <w:iCs/>
+        </w:rPr>
+        <w:br/>
+      </w:r>
+      <w:r>
+        <w:rPr>
+          <w:rFonts w:cstheme="minorBidi"/>
+          <w:iCs/>
+        </w:rPr>
+        <w:t>University Road</w:t>
+      </w:r>
+      <w:r>
+        <w:rPr>
+          <w:iCs/>
+        </w:rPr>
+        <w:br/>
+      </w:r>
+      <w:r>
+        <w:rPr>
+          <w:rFonts w:cstheme="minorBidi"/>
+          <w:iCs/>
+        </w:rPr>
+        <w:t>Leicester</w:t>
+      </w:r>
+      <w:r>
+        <w:rPr>
+          <w:iCs/>
+        </w:rPr>
+        <w:br/>
+      </w:r>
+      <w:r>
+        <w:rPr>
+          <w:rFonts w:cstheme="minorBidi"/>
+          <w:iCs/>
+        </w:rPr>
+        <w:t>LE1 7RH</w:t>
+      </w:r>
+      <w:r>
+        <w:rPr>
+          <w:iCs/>
+        </w:rPr>
+        <w:br/>
+      </w:r>
+      <w:r>
+        <w:rPr>
+          <w:rFonts w:cstheme="minorBidi"/>
+          <w:iCs/>
+        </w:rPr>
+        <w:t>T: +44 (0)116 229 7945</w:t>
+      </w:r>
+      <w:r>
+        <w:rPr>
+          <w:iCs/>
+        </w:rPr>
+        <w:br/>
+      </w:r>
+      <w:r>
+        <w:rPr>
+          <w:rFonts w:cstheme="minorBidi"/>
+          <w:iCs/>
+        </w:rPr>
+        <w:t>E:</w:t>
+      </w:r>
+      <w:r>
+        <w:rPr>
+          <w:rFonts w:cstheme="minorBidi"/>
+          <w:iCs/>
+        </w:rPr>
+        <w:t xml:space="preserve"> </w:t>
+      </w:r>
+      <w:r>
+        <w:rPr>
+          <w:rFonts w:cstheme="minorBidi"/>
+          <w:iCs/>
+        </w:rPr>
+        <w:t>dpo@le.ac</w:t>
+      </w:r>
+    </w:p>
+    <w:p>
+      <w:pPr>
+        <w:rPr>
+          <w:rFonts w:cstheme="minorHAnsi"/>
+          <w:iCs/>
           <w:szCs w:val="24"/>
         </w:rPr>
       </w:pPr>
-    </w:p>
-    <w:p>
-      <w:pPr>
-        <w:ind w:left="720"/>
-        <w:rPr>
-          <w:rFonts w:cstheme="minorHAnsi"/>
-          <w:color w:val="4472C4" w:themeColor="accent5"/>
+      <w:r>
+        <w:rPr>
+          <w:rFonts w:cstheme="minorHAnsi"/>
+          <w:iCs/>
           <w:szCs w:val="24"/>
         </w:rPr>
-      </w:pPr>
-      <w:r>
-        <w:rPr>
-          <w:rFonts w:cstheme="minorHAnsi"/>
-          <w:color w:val="4472C4" w:themeColor="accent5"/>
-          <w:szCs w:val="24"/>
-        </w:rPr>
-        <w:t>‘</w:t>
-      </w:r>
-      <w:r>
-        <w:rPr>
-          <w:rFonts w:cstheme="minorHAnsi"/>
-          <w:i/>
-          <w:color w:val="4472C4" w:themeColor="accent5"/>
-          <w:szCs w:val="24"/>
-        </w:rPr>
-        <w:t>You will be asked to complete a</w:t>
-      </w:r>
-      <w:r>
-        <w:rPr>
-          <w:rFonts w:cstheme="minorHAnsi"/>
-          <w:i/>
-          <w:color w:val="4472C4" w:themeColor="accent5"/>
-          <w:szCs w:val="24"/>
-        </w:rPr>
-        <w:t>n Informed</w:t>
-      </w:r>
-      <w:r>
-        <w:rPr>
-          <w:rFonts w:cstheme="minorHAnsi"/>
-          <w:i/>
-          <w:color w:val="4472C4" w:themeColor="accent5"/>
-          <w:szCs w:val="24"/>
-        </w:rPr>
-        <w:t xml:space="preserve"> Consent Form and to opt-in to a variety of r</w:t>
-      </w:r>
-      <w:r>
-        <w:rPr>
-          <w:rFonts w:cstheme="minorHAnsi"/>
-          <w:i/>
-          <w:color w:val="4472C4" w:themeColor="accent5"/>
-          <w:szCs w:val="24"/>
-        </w:rPr>
-        <w:t>esearch options by ticking the Yes or N</w:t>
-      </w:r>
-      <w:r>
-        <w:rPr>
-          <w:rFonts w:cstheme="minorHAnsi"/>
-          <w:i/>
-          <w:color w:val="4472C4" w:themeColor="accent5"/>
-          <w:szCs w:val="24"/>
-        </w:rPr>
-        <w:t>o box. This will confirm</w:t>
-      </w:r>
-      <w:r>
-        <w:rPr>
-          <w:rFonts w:cstheme="minorHAnsi"/>
-          <w:i/>
-          <w:color w:val="4472C4" w:themeColor="accent5"/>
-          <w:szCs w:val="24"/>
-        </w:rPr>
-        <w:t xml:space="preserve"> you understand  how </w:t>
-      </w:r>
-      <w:r>
-        <w:rPr>
-          <w:rFonts w:cstheme="minorHAnsi"/>
-          <w:i/>
-          <w:color w:val="4472C4" w:themeColor="accent5"/>
-          <w:szCs w:val="24"/>
-        </w:rPr>
-        <w:t xml:space="preserve">your data </w:t>
-      </w:r>
-      <w:r>
-        <w:rPr>
-          <w:rFonts w:cstheme="minorHAnsi"/>
-          <w:i/>
-          <w:color w:val="4472C4" w:themeColor="accent5"/>
-          <w:szCs w:val="24"/>
-        </w:rPr>
-        <w:t xml:space="preserve">will </w:t>
-      </w:r>
-      <w:r>
-        <w:rPr>
-          <w:rFonts w:cstheme="minorHAnsi"/>
-          <w:i/>
-          <w:color w:val="4472C4" w:themeColor="accent5"/>
-          <w:szCs w:val="24"/>
-        </w:rPr>
-        <w:t>be processed, protected and reviewed for research purposes</w:t>
-      </w:r>
-      <w:r>
-        <w:rPr>
-          <w:rFonts w:cstheme="minorHAnsi"/>
-          <w:i/>
-          <w:color w:val="4472C4" w:themeColor="accent5"/>
-          <w:szCs w:val="24"/>
-        </w:rPr>
-        <w:t>’</w:t>
-      </w:r>
-      <w:r>
-        <w:rPr>
-          <w:rFonts w:cstheme="minorHAnsi"/>
-          <w:i/>
-          <w:color w:val="4472C4" w:themeColor="accent5"/>
-          <w:szCs w:val="24"/>
-        </w:rPr>
-        <w:t>.</w:t>
-      </w:r>
-      <w:r>
-        <w:rPr>
-          <w:rFonts w:cstheme="minorHAnsi"/>
-          <w:color w:val="4472C4" w:themeColor="accent5"/>
-          <w:szCs w:val="24"/>
-        </w:rPr>
-        <w:t>]</w:t>
-      </w:r>
-    </w:p>
-    <w:p>
-      <w:r>
-        <w:t>You will be asked to complete an Informed Consent Form and to opt-in to a variety of research options by ticking the Yes or No box. This will confirm you understand  how your data will be processed, protected and reviewed for research purposes</w:t>
-      </w:r>
-      <w:r>
-        <w:t>.</w:t>
-      </w:r>
-    </w:p>
-    <w:p>
-      <w:pPr>
-        <w:pStyle w:val="NormalWeb"/>
-        <w:spacing w:before="0" w:beforeAutospacing="0" w:after="0" w:afterAutospacing="0"/>
-        <w:rPr>
-          <w:rFonts w:asciiTheme="minorHAnsi" w:hAnsiTheme="minorHAnsi" w:cstheme="minorHAnsi"/>
-        </w:rPr>
-      </w:pPr>
-    </w:p>
-    <w:p>
-      <w:pPr>
-        <w:pStyle w:val="Heading1"/>
-      </w:pPr>
-      <w:r>
-        <w:t>Who is organising and funding the research</w:t>
-      </w:r>
-      <w:r>
-        <w:t xml:space="preserve"> project</w:t>
-      </w:r>
-      <w:r>
-        <w:t>?</w:t>
-      </w:r>
-    </w:p>
-    <w:p>
-      <w:pPr>
-        <w:pStyle w:val="NormalWeb"/>
-        <w:spacing w:before="0" w:beforeAutospacing="0" w:after="0" w:afterAutospacing="0"/>
-        <w:rPr>
-          <w:rFonts w:asciiTheme="minorHAnsi" w:hAnsiTheme="minorHAnsi" w:cstheme="minorHAnsi"/>
-          <w:color w:val="4472C4" w:themeColor="accent5"/>
-        </w:rPr>
-      </w:pPr>
-      <w:r>
-        <w:rPr>
-          <w:rFonts w:asciiTheme="minorHAnsi" w:hAnsiTheme="minorHAnsi" w:cstheme="minorHAnsi"/>
-          <w:color w:val="4472C4" w:themeColor="accent5"/>
-        </w:rPr>
-        <w:t>[</w:t>
-      </w:r>
-      <w:r>
-        <w:rPr>
-          <w:rFonts w:asciiTheme="minorHAnsi" w:hAnsiTheme="minorHAnsi" w:cstheme="minorHAnsi"/>
-          <w:color w:val="4472C4" w:themeColor="accent5"/>
-        </w:rPr>
-        <w:t xml:space="preserve">You should explain that you are conducting the research </w:t>
-      </w:r>
-      <w:r>
-        <w:rPr>
-          <w:rFonts w:asciiTheme="minorHAnsi" w:hAnsiTheme="minorHAnsi" w:cstheme="minorHAnsi"/>
-          <w:color w:val="4472C4" w:themeColor="accent5"/>
-        </w:rPr>
-        <w:t xml:space="preserve">project </w:t>
-      </w:r>
-      <w:r>
-        <w:rPr>
-          <w:rFonts w:asciiTheme="minorHAnsi" w:hAnsiTheme="minorHAnsi" w:cstheme="minorHAnsi"/>
-          <w:color w:val="4472C4" w:themeColor="accent5"/>
-        </w:rPr>
-        <w:t xml:space="preserve">as a student or member of staff </w:t>
-      </w:r>
-      <w:r>
-        <w:rPr>
-          <w:rFonts w:asciiTheme="minorHAnsi" w:hAnsiTheme="minorHAnsi" w:cstheme="minorHAnsi"/>
-          <w:color w:val="4472C4" w:themeColor="accent5"/>
-        </w:rPr>
-        <w:t xml:space="preserve">or research student </w:t>
-      </w:r>
-      <w:r>
-        <w:rPr>
-          <w:rFonts w:asciiTheme="minorHAnsi" w:hAnsiTheme="minorHAnsi" w:cstheme="minorHAnsi"/>
-          <w:color w:val="4472C4" w:themeColor="accent5"/>
-        </w:rPr>
-        <w:t xml:space="preserve">at </w:t>
-      </w:r>
-      <w:r>
-        <w:rPr>
-          <w:rFonts w:asciiTheme="minorHAnsi" w:hAnsiTheme="minorHAnsi" w:cstheme="minorHAnsi"/>
-          <w:color w:val="4472C4" w:themeColor="accent5"/>
-        </w:rPr>
-        <w:t xml:space="preserve">the </w:t>
-      </w:r>
-      <w:r>
-        <w:rPr>
-          <w:rFonts w:asciiTheme="minorHAnsi" w:hAnsiTheme="minorHAnsi" w:cstheme="minorHAnsi"/>
-          <w:color w:val="4472C4" w:themeColor="accent5"/>
-        </w:rPr>
-        <w:t>University</w:t>
-      </w:r>
-      <w:r>
-        <w:rPr>
-          <w:rFonts w:asciiTheme="minorHAnsi" w:hAnsiTheme="minorHAnsi" w:cstheme="minorHAnsi"/>
-          <w:color w:val="4472C4" w:themeColor="accent5"/>
-        </w:rPr>
-        <w:t xml:space="preserve"> of Leicester</w:t>
-      </w:r>
-      <w:r>
-        <w:rPr>
-          <w:rFonts w:asciiTheme="minorHAnsi" w:hAnsiTheme="minorHAnsi" w:cstheme="minorHAnsi"/>
-          <w:color w:val="4472C4" w:themeColor="accent5"/>
-        </w:rPr>
-        <w:t>. Give your department</w:t>
-      </w:r>
-      <w:r>
-        <w:rPr>
-          <w:rFonts w:asciiTheme="minorHAnsi" w:hAnsiTheme="minorHAnsi" w:cstheme="minorHAnsi"/>
-          <w:color w:val="4472C4" w:themeColor="accent5"/>
-        </w:rPr>
-        <w:t>/school</w:t>
-      </w:r>
-      <w:r>
-        <w:rPr>
-          <w:rFonts w:asciiTheme="minorHAnsi" w:hAnsiTheme="minorHAnsi" w:cstheme="minorHAnsi"/>
-          <w:color w:val="4472C4" w:themeColor="accent5"/>
-        </w:rPr>
-        <w:t xml:space="preserve"> name as well as the </w:t>
-      </w:r>
-      <w:r>
-        <w:rPr>
-          <w:rFonts w:asciiTheme="minorHAnsi" w:hAnsiTheme="minorHAnsi" w:cstheme="minorHAnsi"/>
-          <w:color w:val="4472C4" w:themeColor="accent5"/>
-        </w:rPr>
-        <w:t>College</w:t>
-      </w:r>
-      <w:r>
-        <w:rPr>
-          <w:rFonts w:asciiTheme="minorHAnsi" w:hAnsiTheme="minorHAnsi" w:cstheme="minorHAnsi"/>
-          <w:color w:val="4472C4" w:themeColor="accent5"/>
-        </w:rPr>
-        <w:t>.</w:t>
-      </w:r>
-      <w:r>
-        <w:rPr>
-          <w:rFonts w:asciiTheme="minorHAnsi" w:hAnsiTheme="minorHAnsi" w:cstheme="minorHAnsi"/>
-          <w:color w:val="4472C4" w:themeColor="accent5"/>
-        </w:rPr>
-        <w:t>]</w:t>
-      </w:r>
-    </w:p>
-    <w:p>
-      <w:r>
-        <w:t xml:space="preserve">I am conducting this research as a Student at the University of Leicester as part of the </w:t>
-      </w:r>
-      <w:r>
-        <w:t>School of Computing and Mathematical Sciences</w:t>
-      </w:r>
-      <w:r>
-        <w:t>.</w:t>
-      </w:r>
-    </w:p>
-    <w:p>
-      <w:pPr>
-        <w:pStyle w:val="NormalWeb"/>
-        <w:spacing w:before="0" w:beforeAutospacing="0" w:after="0" w:afterAutospacing="0"/>
-        <w:rPr>
-          <w:rFonts w:asciiTheme="minorHAnsi" w:hAnsiTheme="minorHAnsi" w:cstheme="minorHAnsi"/>
-        </w:rPr>
-      </w:pPr>
-    </w:p>
-    <w:p>
-      <w:pPr>
-        <w:pStyle w:val="Heading1"/>
-      </w:pPr>
-      <w:r>
-        <w:t>What if something goes wrong?</w:t>
-      </w:r>
-    </w:p>
-    <w:p>
-      <w:pPr>
-        <w:pStyle w:val="NormalWeb"/>
-        <w:spacing w:before="0" w:beforeAutospacing="0" w:after="0" w:afterAutospacing="0"/>
-        <w:rPr>
-          <w:rFonts w:asciiTheme="minorHAnsi" w:hAnsiTheme="minorHAnsi" w:cstheme="minorHAnsi"/>
-          <w:color w:val="4472C4" w:themeColor="accent5"/>
-        </w:rPr>
-      </w:pPr>
-      <w:r>
-        <w:rPr>
-          <w:rFonts w:asciiTheme="minorHAnsi" w:hAnsiTheme="minorHAnsi" w:cstheme="minorHAnsi"/>
-          <w:color w:val="4472C4" w:themeColor="accent5"/>
-        </w:rPr>
-        <w:t>[You should be transparent with your participants about the risks to them, you should include the text below:</w:t>
-      </w:r>
-    </w:p>
-    <w:p>
-      <w:pPr>
-        <w:pStyle w:val="NormalWeb"/>
-        <w:spacing w:before="0" w:beforeAutospacing="0" w:after="0" w:afterAutospacing="0"/>
-        <w:rPr>
-          <w:rFonts w:asciiTheme="minorHAnsi" w:hAnsiTheme="minorHAnsi" w:cstheme="minorHAnsi"/>
-          <w:color w:val="4472C4" w:themeColor="accent5"/>
-        </w:rPr>
-      </w:pPr>
-    </w:p>
-    <w:p>
-      <w:pPr>
-        <w:pStyle w:val="NormalWeb"/>
-        <w:spacing w:before="0" w:beforeAutospacing="0" w:after="0" w:afterAutospacing="0"/>
-        <w:ind w:left="720"/>
-        <w:rPr>
-          <w:rFonts w:asciiTheme="minorHAnsi" w:hAnsiTheme="minorHAnsi" w:cstheme="minorHAnsi"/>
-          <w:i/>
-          <w:color w:val="4472C4" w:themeColor="accent5"/>
-        </w:rPr>
-      </w:pPr>
-      <w:r>
-        <w:rPr>
-          <w:rFonts w:asciiTheme="minorHAnsi" w:hAnsiTheme="minorHAnsi" w:cstheme="minorHAnsi"/>
-          <w:i/>
-          <w:color w:val="4472C4" w:themeColor="accent5"/>
-        </w:rPr>
-        <w:t>‘In the very unlikely event of you being harmed by taking part in this research project, there are no special compensation arrangements.  If you are harmed due to someone’s negligence, then you may have grounds for legal action but you may have to pay for it.’</w:t>
-      </w:r>
-      <w:r>
-        <w:rPr>
-          <w:rFonts w:asciiTheme="minorHAnsi" w:hAnsiTheme="minorHAnsi" w:cstheme="minorHAnsi"/>
-          <w:i/>
-          <w:color w:val="4472C4" w:themeColor="accent5"/>
-        </w:rPr>
-        <w:t>]</w:t>
-      </w:r>
-      <w:r>
-        <w:rPr>
-          <w:rFonts w:asciiTheme="minorHAnsi" w:hAnsiTheme="minorHAnsi" w:cstheme="minorHAnsi"/>
-          <w:i/>
-          <w:color w:val="4472C4" w:themeColor="accent5"/>
-        </w:rPr>
-        <w:t xml:space="preserve">  </w:t>
-      </w:r>
-    </w:p>
-    <w:p/>
-    <w:p>
-      <w:pPr>
-        <w:rPr>
-          <w:rFonts w:cstheme="minorHAnsi"/>
-        </w:rPr>
-      </w:pPr>
-    </w:p>
-    <w:p>
-      <w:pPr>
-        <w:pStyle w:val="Heading1"/>
-      </w:pPr>
-      <w:r>
-        <w:t xml:space="preserve">Who has reviewed the </w:t>
-      </w:r>
-      <w:r>
-        <w:t>research project</w:t>
-      </w:r>
-      <w:r>
-        <w:t>?</w:t>
-      </w:r>
-    </w:p>
-    <w:p>
-      <w:pPr>
-        <w:pStyle w:val="NormalWeb"/>
-        <w:spacing w:before="0" w:beforeAutospacing="0" w:after="0" w:afterAutospacing="0"/>
-        <w:rPr>
-          <w:rFonts w:asciiTheme="minorHAnsi" w:hAnsiTheme="minorHAnsi" w:cstheme="minorHAnsi"/>
-          <w:color w:val="4472C4" w:themeColor="accent5"/>
-        </w:rPr>
-      </w:pPr>
-      <w:r>
-        <w:rPr>
-          <w:rFonts w:asciiTheme="minorHAnsi" w:hAnsiTheme="minorHAnsi" w:cstheme="minorHAnsi"/>
-          <w:color w:val="4472C4" w:themeColor="accent5"/>
-        </w:rPr>
-        <w:t>[</w:t>
-      </w:r>
-      <w:r>
-        <w:rPr>
-          <w:rFonts w:asciiTheme="minorHAnsi" w:hAnsiTheme="minorHAnsi" w:cstheme="minorHAnsi"/>
-          <w:color w:val="4472C4" w:themeColor="accent5"/>
-        </w:rPr>
-        <w:t xml:space="preserve">You </w:t>
-      </w:r>
-      <w:r>
-        <w:rPr>
-          <w:rFonts w:asciiTheme="minorHAnsi" w:hAnsiTheme="minorHAnsi" w:cstheme="minorHAnsi"/>
-          <w:color w:val="4472C4" w:themeColor="accent5"/>
-        </w:rPr>
-        <w:t xml:space="preserve">should </w:t>
-      </w:r>
-      <w:r>
-        <w:rPr>
-          <w:rFonts w:asciiTheme="minorHAnsi" w:hAnsiTheme="minorHAnsi" w:cstheme="minorHAnsi"/>
-          <w:color w:val="4472C4" w:themeColor="accent5"/>
-        </w:rPr>
-        <w:t>state that the r</w:t>
-      </w:r>
-      <w:r>
-        <w:rPr>
-          <w:rFonts w:asciiTheme="minorHAnsi" w:hAnsiTheme="minorHAnsi" w:cstheme="minorHAnsi"/>
-          <w:color w:val="4472C4" w:themeColor="accent5"/>
-        </w:rPr>
-        <w:t xml:space="preserve">esearch </w:t>
-      </w:r>
-      <w:r>
-        <w:rPr>
-          <w:rFonts w:asciiTheme="minorHAnsi" w:hAnsiTheme="minorHAnsi" w:cstheme="minorHAnsi"/>
-          <w:color w:val="4472C4" w:themeColor="accent5"/>
-        </w:rPr>
-        <w:t xml:space="preserve">project </w:t>
-      </w:r>
-      <w:r>
-        <w:rPr>
-          <w:rFonts w:asciiTheme="minorHAnsi" w:hAnsiTheme="minorHAnsi" w:cstheme="minorHAnsi"/>
-          <w:color w:val="4472C4" w:themeColor="accent5"/>
-        </w:rPr>
-        <w:t xml:space="preserve">has been approved by </w:t>
-      </w:r>
-      <w:r>
-        <w:rPr>
-          <w:rFonts w:asciiTheme="minorHAnsi" w:hAnsiTheme="minorHAnsi" w:cstheme="minorHAnsi"/>
-          <w:color w:val="4472C4" w:themeColor="accent5"/>
-        </w:rPr>
-        <w:t xml:space="preserve">the </w:t>
-      </w:r>
-      <w:r>
-        <w:rPr>
-          <w:rFonts w:asciiTheme="minorHAnsi" w:hAnsiTheme="minorHAnsi" w:cstheme="minorHAnsi"/>
-          <w:color w:val="4472C4" w:themeColor="accent5"/>
-        </w:rPr>
-        <w:t>University</w:t>
-      </w:r>
-      <w:r>
-        <w:rPr>
-          <w:rFonts w:asciiTheme="minorHAnsi" w:hAnsiTheme="minorHAnsi" w:cstheme="minorHAnsi"/>
-          <w:color w:val="4472C4" w:themeColor="accent5"/>
-        </w:rPr>
-        <w:t xml:space="preserve"> of Leicester</w:t>
-      </w:r>
-      <w:r>
-        <w:rPr>
-          <w:rFonts w:asciiTheme="minorHAnsi" w:hAnsiTheme="minorHAnsi" w:cstheme="minorHAnsi"/>
-          <w:color w:val="4472C4" w:themeColor="accent5"/>
-        </w:rPr>
-        <w:t xml:space="preserve"> Research Ethics Committee</w:t>
-      </w:r>
-      <w:r>
-        <w:rPr>
-          <w:rFonts w:asciiTheme="minorHAnsi" w:hAnsiTheme="minorHAnsi" w:cstheme="minorHAnsi"/>
-          <w:color w:val="4472C4" w:themeColor="accent5"/>
-        </w:rPr>
-        <w:t>.</w:t>
-      </w:r>
-      <w:r>
-        <w:rPr>
-          <w:rFonts w:asciiTheme="minorHAnsi" w:hAnsiTheme="minorHAnsi" w:cstheme="minorHAnsi"/>
-          <w:color w:val="4472C4" w:themeColor="accent5"/>
-        </w:rPr>
-        <w:t>]</w:t>
-      </w:r>
-    </w:p>
-    <w:p>
-      <w:pPr>
-        <w:pStyle w:val="NormalWeb"/>
-        <w:spacing w:before="0" w:beforeAutospacing="0" w:after="0" w:afterAutospacing="0"/>
-        <w:rPr>
-          <w:rFonts w:asciiTheme="minorHAnsi" w:hAnsiTheme="minorHAnsi" w:cstheme="minorHAnsi"/>
-        </w:rPr>
-      </w:pPr>
-    </w:p>
-    <w:p>
-      <w:pPr>
-        <w:pStyle w:val="Heading3"/>
-      </w:pPr>
-      <w:r>
-        <w:t>Contact for Further Information</w:t>
-      </w:r>
-    </w:p>
-    <w:p>
-      <w:pPr>
-        <w:pStyle w:val="NormalWeb"/>
-        <w:spacing w:before="0" w:beforeAutospacing="0" w:after="0" w:afterAutospacing="0"/>
-        <w:rPr>
-          <w:rFonts w:asciiTheme="minorHAnsi" w:hAnsiTheme="minorHAnsi" w:cstheme="minorHAnsi"/>
-          <w:color w:val="4472C4" w:themeColor="accent5"/>
-        </w:rPr>
-      </w:pPr>
-      <w:r>
-        <w:rPr>
-          <w:rFonts w:asciiTheme="minorHAnsi" w:hAnsiTheme="minorHAnsi" w:cstheme="minorHAnsi"/>
-          <w:color w:val="4472C4" w:themeColor="accent5"/>
-        </w:rPr>
-        <w:t>[</w:t>
-      </w:r>
-      <w:r>
-        <w:rPr>
-          <w:rFonts w:asciiTheme="minorHAnsi" w:hAnsiTheme="minorHAnsi" w:cstheme="minorHAnsi"/>
-          <w:color w:val="4472C4" w:themeColor="accent5"/>
-        </w:rPr>
-        <w:t xml:space="preserve">You should give the individual a contact point for further information. This can be your name or that of your supervisor. </w:t>
-      </w:r>
-      <w:r>
-        <w:rPr>
-          <w:rFonts w:asciiTheme="minorHAnsi" w:hAnsiTheme="minorHAnsi" w:cstheme="minorHAnsi"/>
-          <w:color w:val="4472C4" w:themeColor="accent5"/>
-        </w:rPr>
-        <w:t xml:space="preserve">It must only be a University email address and not a home address or contain too much personal information. If doing fieldwork a mobile phone contact is permissible. </w:t>
-      </w:r>
-      <w:r>
-        <w:rPr>
-          <w:rFonts w:asciiTheme="minorHAnsi" w:hAnsiTheme="minorHAnsi" w:cstheme="minorHAnsi"/>
-          <w:color w:val="4472C4" w:themeColor="accent5"/>
-        </w:rPr>
-        <w:lastRenderedPageBreak/>
-        <w:t>The University has a duty of care to its staff and asks them to always remain in 3</w:t>
-      </w:r>
-      <w:r>
-        <w:rPr>
-          <w:rFonts w:asciiTheme="minorHAnsi" w:hAnsiTheme="minorHAnsi" w:cstheme="minorHAnsi"/>
-          <w:color w:val="4472C4" w:themeColor="accent5"/>
-          <w:vertAlign w:val="superscript"/>
-        </w:rPr>
-        <w:t>rd</w:t>
-      </w:r>
-      <w:r>
-        <w:rPr>
-          <w:rFonts w:asciiTheme="minorHAnsi" w:hAnsiTheme="minorHAnsi" w:cstheme="minorHAnsi"/>
-          <w:color w:val="4472C4" w:themeColor="accent5"/>
-        </w:rPr>
-        <w:t xml:space="preserve"> party contact with another person when working away, whether in the UK or abroad.</w:t>
-      </w:r>
-    </w:p>
-    <w:p>
-      <w:pPr>
-        <w:pStyle w:val="NormalWeb"/>
-        <w:spacing w:before="0" w:beforeAutospacing="0" w:after="0" w:afterAutospacing="0"/>
-        <w:rPr>
-          <w:rFonts w:asciiTheme="minorHAnsi" w:hAnsiTheme="minorHAnsi" w:cstheme="minorHAnsi"/>
-          <w:color w:val="4472C4" w:themeColor="accent5"/>
-        </w:rPr>
-      </w:pPr>
-    </w:p>
-    <w:p>
-      <w:pPr>
-        <w:pStyle w:val="NormalWeb"/>
-        <w:spacing w:before="0" w:beforeAutospacing="0" w:after="0" w:afterAutospacing="0"/>
-        <w:rPr>
-          <w:rFonts w:asciiTheme="minorHAnsi" w:hAnsiTheme="minorHAnsi" w:cstheme="minorHAnsi"/>
-          <w:color w:val="4472C4" w:themeColor="accent5"/>
-        </w:rPr>
-      </w:pPr>
-      <w:r>
-        <w:rPr>
-          <w:rFonts w:asciiTheme="minorHAnsi" w:hAnsiTheme="minorHAnsi" w:cstheme="minorHAnsi"/>
-          <w:color w:val="4472C4" w:themeColor="accent5"/>
-        </w:rPr>
-        <w:t>[</w:t>
-      </w:r>
-      <w:r>
-        <w:rPr>
-          <w:rFonts w:asciiTheme="minorHAnsi" w:hAnsiTheme="minorHAnsi" w:cstheme="minorHAnsi"/>
-          <w:color w:val="4472C4" w:themeColor="accent5"/>
-        </w:rPr>
-        <w:t>If you are a member of s</w:t>
-      </w:r>
-      <w:r>
-        <w:rPr>
-          <w:rFonts w:asciiTheme="minorHAnsi" w:hAnsiTheme="minorHAnsi" w:cstheme="minorHAnsi"/>
-          <w:color w:val="4472C4" w:themeColor="accent5"/>
-        </w:rPr>
-        <w:t>taff undertaking research with face to face contact</w:t>
-      </w:r>
-      <w:r>
-        <w:rPr>
-          <w:rFonts w:asciiTheme="minorHAnsi" w:hAnsiTheme="minorHAnsi" w:cstheme="minorHAnsi"/>
-          <w:color w:val="4472C4" w:themeColor="accent5"/>
-        </w:rPr>
-        <w:t>, then you will need a neutral person in your school/college that research volunteers can email in the event of any queries or concerns and it should be inserted here.</w:t>
-      </w:r>
-    </w:p>
-    <w:p>
-      <w:pPr>
-        <w:pStyle w:val="NormalWeb"/>
-        <w:spacing w:before="0" w:beforeAutospacing="0" w:after="0" w:afterAutospacing="0"/>
-        <w:rPr>
-          <w:rFonts w:asciiTheme="minorHAnsi" w:hAnsiTheme="minorHAnsi" w:cstheme="minorHAnsi"/>
-        </w:rPr>
-      </w:pPr>
-    </w:p>
-    <w:p>
-      <w:pPr>
-        <w:pStyle w:val="NormalWeb"/>
-        <w:spacing w:before="0" w:beforeAutospacing="0" w:after="0" w:afterAutospacing="0"/>
-        <w:rPr>
-          <w:rFonts w:asciiTheme="minorHAnsi" w:hAnsiTheme="minorHAnsi" w:cstheme="minorHAnsi"/>
-        </w:rPr>
-      </w:pPr>
-      <w:r>
-        <w:rPr>
-          <w:rFonts w:asciiTheme="minorHAnsi" w:hAnsiTheme="minorHAnsi" w:cstheme="minorHAnsi"/>
-          <w:color w:val="4472C4" w:themeColor="accent5"/>
-        </w:rPr>
-        <w:t xml:space="preserve">You should add that if they have any concerns </w:t>
-      </w:r>
-      <w:r>
-        <w:rPr>
-          <w:rFonts w:asciiTheme="minorHAnsi" w:hAnsiTheme="minorHAnsi" w:cstheme="minorHAnsi"/>
-          <w:color w:val="4472C4" w:themeColor="accent5"/>
-        </w:rPr>
-        <w:t xml:space="preserve">or queries </w:t>
-      </w:r>
-      <w:r>
-        <w:rPr>
-          <w:rFonts w:asciiTheme="minorHAnsi" w:hAnsiTheme="minorHAnsi" w:cstheme="minorHAnsi"/>
-          <w:color w:val="4472C4" w:themeColor="accent5"/>
-        </w:rPr>
-        <w:t xml:space="preserve">about the way in which the </w:t>
-      </w:r>
-      <w:r>
-        <w:rPr>
-          <w:rFonts w:asciiTheme="minorHAnsi" w:hAnsiTheme="minorHAnsi" w:cstheme="minorHAnsi"/>
-          <w:color w:val="4472C4" w:themeColor="accent5"/>
-        </w:rPr>
-        <w:t xml:space="preserve">research project </w:t>
-      </w:r>
-      <w:r>
-        <w:rPr>
-          <w:rFonts w:asciiTheme="minorHAnsi" w:hAnsiTheme="minorHAnsi" w:cstheme="minorHAnsi"/>
-          <w:color w:val="4472C4" w:themeColor="accent5"/>
-        </w:rPr>
-        <w:t>has been conducted, they should contact the Chair of the University Research Ethics Committee on</w:t>
-      </w:r>
-      <w:r>
-        <w:rPr>
-          <w:rFonts w:asciiTheme="minorHAnsi" w:hAnsiTheme="minorHAnsi" w:cstheme="minorHAnsi"/>
-          <w:color w:val="4472C4" w:themeColor="accent5"/>
+        <w:t>W:</w:t>
+      </w:r>
+      <w:r>
+        <w:rPr>
+          <w:rFonts w:cstheme="minorHAnsi"/>
+          <w:iCs/>
         </w:rPr>
         <w:t xml:space="preserve"> </w:t>
       </w:r>
@@ -3860,345 +2741,19 @@
         <w:r>
           <w:rPr>
             <w:rStyle w:val="Hyperlink"/>
-            <w:rFonts w:asciiTheme="minorHAnsi" w:hAnsiTheme="minorHAnsi" w:cstheme="minorHAnsi"/>
-            <w:bdr w:val="none" w:sz="0" w:space="0" w:color="auto" w:frame="1"/>
-          </w:rPr>
-          <w:t>ethics@le.ac.uk</w:t>
-        </w:r>
-      </w:hyperlink>
-      <w:r>
-        <w:rPr>
-          <w:rFonts w:asciiTheme="minorHAnsi" w:hAnsiTheme="minorHAnsi" w:cstheme="minorHAnsi"/>
-        </w:rPr>
-        <w:t>.</w:t>
-      </w:r>
-    </w:p>
-    <w:p>
-      <w:pPr>
-        <w:pStyle w:val="NormalWeb"/>
-        <w:spacing w:before="0" w:beforeAutospacing="0" w:after="0" w:afterAutospacing="0"/>
-        <w:rPr>
-          <w:rFonts w:asciiTheme="minorHAnsi" w:hAnsiTheme="minorHAnsi" w:cstheme="minorHAnsi"/>
-        </w:rPr>
-      </w:pPr>
-    </w:p>
-    <w:p>
-      <w:pPr>
-        <w:rPr>
-          <w:rFonts w:cstheme="minorHAnsi"/>
-          <w:color w:val="4472C4" w:themeColor="accent5"/>
-        </w:rPr>
-      </w:pPr>
-      <w:r>
-        <w:rPr>
-          <w:rFonts w:cstheme="minorHAnsi"/>
-          <w:color w:val="4472C4" w:themeColor="accent5"/>
-        </w:rPr>
-        <w:t xml:space="preserve">You must include GDPR contact </w:t>
-      </w:r>
-      <w:r>
-        <w:rPr>
-          <w:rFonts w:cstheme="minorHAnsi"/>
-          <w:color w:val="4472C4" w:themeColor="accent5"/>
-        </w:rPr>
-        <w:t>information</w:t>
-      </w:r>
-      <w:r>
-        <w:rPr>
-          <w:rFonts w:cstheme="minorHAnsi"/>
-          <w:color w:val="4472C4" w:themeColor="accent5"/>
-        </w:rPr>
-        <w:t>, this may be part of the Privacy Notice or for simple studies detailed here</w:t>
-      </w:r>
-      <w:r>
-        <w:rPr>
-          <w:rFonts w:cstheme="minorHAnsi"/>
-          <w:color w:val="4472C4" w:themeColor="accent5"/>
-        </w:rPr>
-        <w:t>, an example may look like this:</w:t>
-      </w:r>
-    </w:p>
-    <w:p>
-      <w:pPr>
-        <w:rPr>
-          <w:rFonts w:cstheme="minorHAnsi"/>
-          <w:color w:val="4472C4" w:themeColor="accent5"/>
-        </w:rPr>
-      </w:pPr>
-    </w:p>
-    <w:p>
-      <w:pPr>
-        <w:ind w:left="720"/>
-        <w:rPr>
-          <w:rFonts w:cstheme="minorHAnsi"/>
-          <w:i/>
-          <w:color w:val="4472C4" w:themeColor="accent5"/>
-          <w:szCs w:val="24"/>
-        </w:rPr>
-      </w:pPr>
-      <w:r>
-        <w:rPr>
-          <w:rFonts w:cstheme="minorHAnsi"/>
-          <w:i/>
-          <w:color w:val="4472C4" w:themeColor="accent5"/>
-        </w:rPr>
-        <w:t>‘</w:t>
-      </w:r>
-      <w:r>
-        <w:rPr>
-          <w:rFonts w:cstheme="minorHAnsi"/>
-          <w:i/>
-          <w:color w:val="4472C4" w:themeColor="accent5"/>
-        </w:rPr>
-        <w:t xml:space="preserve">If you </w:t>
-      </w:r>
-      <w:r>
-        <w:rPr>
-          <w:rFonts w:cstheme="minorHAnsi"/>
-          <w:i/>
-          <w:color w:val="4472C4" w:themeColor="accent5"/>
-        </w:rPr>
-        <w:t xml:space="preserve">require more </w:t>
-      </w:r>
-      <w:r>
-        <w:rPr>
-          <w:rFonts w:cstheme="minorHAnsi"/>
-          <w:i/>
-          <w:color w:val="4472C4" w:themeColor="accent5"/>
-        </w:rPr>
-        <w:t xml:space="preserve">GDPR data protection </w:t>
-      </w:r>
-      <w:r>
-        <w:rPr>
-          <w:rFonts w:cstheme="minorHAnsi"/>
-          <w:i/>
-          <w:color w:val="4472C4" w:themeColor="accent5"/>
-        </w:rPr>
-        <w:t xml:space="preserve">information </w:t>
-      </w:r>
-      <w:r>
-        <w:rPr>
-          <w:rFonts w:cstheme="minorHAnsi"/>
-          <w:i/>
-          <w:color w:val="4472C4" w:themeColor="accent5"/>
-        </w:rPr>
-        <w:t xml:space="preserve">then you can </w:t>
-      </w:r>
-      <w:r>
-        <w:rPr>
-          <w:rFonts w:cstheme="minorHAnsi"/>
-          <w:i/>
-          <w:color w:val="4472C4" w:themeColor="accent5"/>
-          <w:szCs w:val="24"/>
-        </w:rPr>
-        <w:t xml:space="preserve">access </w:t>
-      </w:r>
-      <w:r>
-        <w:rPr>
-          <w:rFonts w:cstheme="minorHAnsi"/>
-          <w:i/>
-          <w:color w:val="4472C4" w:themeColor="accent5"/>
-          <w:szCs w:val="24"/>
-        </w:rPr>
-        <w:t xml:space="preserve">this </w:t>
-      </w:r>
-      <w:r>
-        <w:rPr>
-          <w:rFonts w:cstheme="minorHAnsi"/>
-          <w:i/>
-          <w:color w:val="4472C4" w:themeColor="accent5"/>
-          <w:szCs w:val="24"/>
-        </w:rPr>
-        <w:t>via the University’s Information Assurance Services</w:t>
-      </w:r>
-      <w:r>
-        <w:rPr>
-          <w:rFonts w:cstheme="minorHAnsi"/>
-          <w:i/>
-          <w:color w:val="4472C4" w:themeColor="accent5"/>
-          <w:szCs w:val="24"/>
-        </w:rPr>
-        <w:t>:</w:t>
-      </w:r>
-      <w:r>
-        <w:rPr>
-          <w:rFonts w:cstheme="minorHAnsi"/>
-          <w:i/>
-          <w:color w:val="4472C4" w:themeColor="accent5"/>
-          <w:szCs w:val="24"/>
-        </w:rPr>
-        <w:t xml:space="preserve"> </w:t>
-      </w:r>
-    </w:p>
-    <w:p>
-      <w:pPr>
-        <w:ind w:left="720"/>
-        <w:rPr>
-          <w:rFonts w:cstheme="minorHAnsi"/>
-          <w:i/>
-          <w:color w:val="4472C4" w:themeColor="accent5"/>
-          <w:szCs w:val="24"/>
-        </w:rPr>
-      </w:pPr>
-    </w:p>
-    <w:p>
-      <w:pPr>
-        <w:ind w:left="720"/>
-        <w:rPr>
-          <w:rFonts w:cstheme="minorBidi"/>
-          <w:i/>
-          <w:iCs/>
-        </w:rPr>
-      </w:pPr>
-      <w:r>
-        <w:rPr>
-          <w:rFonts w:cstheme="minorBidi"/>
-          <w:i/>
-          <w:iCs/>
-          <w:color w:val="4472C4" w:themeColor="accent5"/>
-        </w:rPr>
-        <w:t>Information Assurance Services</w:t>
-      </w:r>
-      <w:r>
-        <w:br/>
-      </w:r>
-      <w:r>
-        <w:rPr>
-          <w:rFonts w:cstheme="minorBidi"/>
-          <w:i/>
-          <w:iCs/>
-          <w:color w:val="4472C4" w:themeColor="accent5"/>
-        </w:rPr>
-        <w:t>University of Leicester</w:t>
-      </w:r>
-      <w:r>
-        <w:br/>
-      </w:r>
-      <w:r>
-        <w:rPr>
-          <w:rFonts w:cstheme="minorBidi"/>
-          <w:i/>
-          <w:iCs/>
-          <w:color w:val="4472C4" w:themeColor="accent5"/>
-        </w:rPr>
-        <w:t>University Road</w:t>
-      </w:r>
-      <w:r>
-        <w:br/>
-      </w:r>
-      <w:r>
-        <w:rPr>
-          <w:rFonts w:cstheme="minorBidi"/>
-          <w:i/>
-          <w:iCs/>
-          <w:color w:val="4472C4" w:themeColor="accent5"/>
-        </w:rPr>
-        <w:t>Leicester</w:t>
-      </w:r>
-      <w:r>
-        <w:br/>
-      </w:r>
-      <w:r>
-        <w:rPr>
-          <w:rFonts w:cstheme="minorBidi"/>
-          <w:i/>
-          <w:iCs/>
-          <w:color w:val="4472C4" w:themeColor="accent5"/>
-        </w:rPr>
-        <w:t>LE1 7RH</w:t>
-      </w:r>
-      <w:r>
-        <w:br/>
-      </w:r>
-      <w:r>
-        <w:rPr>
-          <w:rFonts w:cstheme="minorBidi"/>
-          <w:i/>
-          <w:iCs/>
-          <w:color w:val="4472C4" w:themeColor="accent5"/>
-        </w:rPr>
-        <w:t>T: +44 (0)116 229 7945</w:t>
-      </w:r>
-      <w:r>
-        <w:br/>
-      </w:r>
-      <w:r>
-        <w:rPr>
-          <w:rFonts w:cstheme="minorBidi"/>
-          <w:i/>
-          <w:iCs/>
-          <w:color w:val="4472C4" w:themeColor="accent5"/>
-        </w:rPr>
-        <w:t>E:</w:t>
-      </w:r>
-      <w:r>
-        <w:rPr>
-          <w:rFonts w:cstheme="minorBidi"/>
-          <w:i/>
-          <w:iCs/>
-          <w:color w:val="4472C4" w:themeColor="accent5"/>
-        </w:rPr>
-        <w:t xml:space="preserve"> </w:t>
-      </w:r>
-      <w:r>
-        <w:rPr>
-          <w:rFonts w:cstheme="minorBidi"/>
-          <w:i/>
-          <w:iCs/>
-          <w:color w:val="4472C4" w:themeColor="accent5"/>
-        </w:rPr>
-        <w:t>dpo@le.ac</w:t>
-      </w:r>
-    </w:p>
-    <w:p>
-      <w:pPr>
-        <w:ind w:left="720"/>
-        <w:rPr>
-          <w:rFonts w:cstheme="minorHAnsi"/>
-          <w:i/>
-          <w:szCs w:val="24"/>
-        </w:rPr>
-      </w:pPr>
-      <w:r>
-        <w:rPr>
-          <w:rFonts w:cstheme="minorHAnsi"/>
-          <w:i/>
-          <w:color w:val="4472C4" w:themeColor="accent5"/>
-          <w:szCs w:val="24"/>
-        </w:rPr>
-        <w:t>W:</w:t>
-      </w:r>
-      <w:r>
-        <w:rPr>
-          <w:rFonts w:cstheme="minorHAnsi"/>
-          <w:i/>
-          <w:color w:val="4472C4" w:themeColor="accent5"/>
-        </w:rPr>
-        <w:t xml:space="preserve"> </w:t>
-      </w:r>
-      <w:hyperlink r:id="rId18" w:history="1">
-        <w:r>
-          <w:rPr>
-            <w:rStyle w:val="Hyperlink"/>
             <w:rFonts w:cstheme="minorHAnsi"/>
-            <w:i/>
+            <w:iCs/>
+            <w:color w:val="auto"/>
             <w:szCs w:val="24"/>
           </w:rPr>
           <w:t>https://www2.le.ac.uk/offices/ias</w:t>
         </w:r>
       </w:hyperlink>
-      <w:r>
-        <w:rPr>
-          <w:rFonts w:eastAsia="Times New Roman" w:cstheme="minorHAnsi"/>
-        </w:rPr>
-        <w:t>’</w:t>
-      </w:r>
-    </w:p>
-    <w:p>
-      <w:pPr>
-        <w:pStyle w:val="NormalWeb"/>
-        <w:spacing w:before="0" w:beforeAutospacing="0" w:after="0" w:afterAutospacing="0"/>
-        <w:ind w:left="720"/>
+    </w:p>
+    <w:p>
+      <w:pPr>
+        <w:pStyle w:val="NormalWeb"/>
+        <w:spacing w:before="0" w:beforeAutospacing="0" w:after="0" w:afterAutospacing="0"/>
         <w:rPr>
           <w:rFonts w:asciiTheme="minorHAnsi" w:hAnsiTheme="minorHAnsi" w:cstheme="minorHAnsi"/>
         </w:rPr>
@@ -4213,71 +2768,23 @@
     <w:p>
       <w:pPr>
         <w:pStyle w:val="Heading3"/>
-        <w:ind w:left="720"/>
-      </w:pPr>
-      <w:r>
+        <w:rPr>
+          <w:color w:val="auto"/>
+        </w:rPr>
+      </w:pPr>
+      <w:r>
+        <w:rPr>
+          <w:color w:val="auto"/>
+        </w:rPr>
         <w:t>Thank you</w:t>
       </w:r>
-    </w:p>
-    <w:p>
-      <w:pPr>
-        <w:pStyle w:val="NormalWeb"/>
-        <w:spacing w:before="0" w:beforeAutospacing="0" w:after="0" w:afterAutospacing="0"/>
-        <w:rPr>
-          <w:rFonts w:asciiTheme="minorHAnsi" w:hAnsiTheme="minorHAnsi" w:cstheme="minorHAnsi"/>
-        </w:rPr>
-      </w:pPr>
-      <w:r>
-        <w:rPr>
-          <w:rFonts w:asciiTheme="minorHAnsi" w:hAnsiTheme="minorHAnsi" w:cstheme="minorHAnsi"/>
-          <w:color w:val="4472C4" w:themeColor="accent5"/>
-        </w:rPr>
-        <w:t>[</w:t>
-      </w:r>
-      <w:r>
-        <w:rPr>
-          <w:rFonts w:asciiTheme="minorHAnsi" w:hAnsiTheme="minorHAnsi" w:cstheme="minorHAnsi"/>
-          <w:color w:val="4472C4" w:themeColor="accent5"/>
-        </w:rPr>
-        <w:t>Remember to thank the individual for taking time to read the</w:t>
-      </w:r>
-      <w:r>
-        <w:rPr>
-          <w:rFonts w:asciiTheme="minorHAnsi" w:hAnsiTheme="minorHAnsi" w:cstheme="minorHAnsi"/>
-          <w:color w:val="4472C4" w:themeColor="accent5"/>
-        </w:rPr>
-        <w:t xml:space="preserve"> participant</w:t>
-      </w:r>
-      <w:r>
-        <w:rPr>
-          <w:rFonts w:asciiTheme="minorHAnsi" w:hAnsiTheme="minorHAnsi" w:cstheme="minorHAnsi"/>
-          <w:color w:val="4472C4" w:themeColor="accent5"/>
-        </w:rPr>
-        <w:t xml:space="preserve"> information sheet.</w:t>
-      </w:r>
-      <w:r>
-        <w:rPr>
-          <w:rFonts w:asciiTheme="minorHAnsi" w:hAnsiTheme="minorHAnsi" w:cstheme="minorHAnsi"/>
-          <w:color w:val="4472C4" w:themeColor="accent5"/>
-        </w:rPr>
-        <w:t>]</w:t>
-      </w:r>
-    </w:p>
-    <w:p>
-      <w:pPr>
-        <w:pStyle w:val="NormalWeb"/>
-        <w:spacing w:before="0" w:beforeAutospacing="0" w:after="0" w:afterAutospacing="0"/>
-        <w:rPr>
-          <w:rFonts w:asciiTheme="minorHAnsi" w:hAnsiTheme="minorHAnsi" w:cstheme="minorHAnsi"/>
-        </w:rPr>
-      </w:pPr>
     </w:p>
     <w:p/>
     <w:sectPr>
-      <w:headerReference w:type="default" r:id="rId19"/>
-      <w:footerReference w:type="even" r:id="rId20"/>
-      <w:footerReference w:type="default" r:id="rId21"/>
-      <w:footerReference w:type="first" r:id="rId22"/>
+      <w:headerReference w:type="default" r:id="rId18"/>
+      <w:footerReference w:type="even" r:id="rId19"/>
+      <w:footerReference w:type="default" r:id="rId20"/>
+      <w:footerReference w:type="first" r:id="rId21"/>
       <w:pgSz w:w="11907" w:h="16840"/>
       <w:pgMar w:top="2021" w:right="1134" w:bottom="1134" w:left="1134" w:header="0" w:footer="0" w:gutter="0"/>
       <w:cols w:space="720"/>
@@ -4397,19 +2904,7 @@
       <w:rPr>
         <w:sz w:val="16"/>
       </w:rPr>
-      <w:t xml:space="preserve">t Information Sheet </w:t>
-    </w:r>
-    <w:r>
-      <w:rPr>
-        <w:sz w:val="16"/>
-      </w:rPr>
-      <w:t xml:space="preserve">Development Tool </w:t>
-    </w:r>
-    <w:r>
-      <w:rPr>
-        <w:sz w:val="16"/>
-      </w:rPr>
-      <w:t>Version 1.0</w:t>
+      <w:t>t Information Sheet Version 1.0</w:t>
     </w:r>
     <w:r>
       <w:rPr>
@@ -4635,7 +3130,7 @@
             </wp:anchor>
           </w:drawing>
         </mc:Choice>
-        <mc:Fallback xmlns:a="http://schemas.openxmlformats.org/drawingml/2006/main" xmlns:a14="http://schemas.microsoft.com/office/drawing/2010/main">
+        <mc:Fallback xmlns:a14="http://schemas.microsoft.com/office/drawing/2010/main" xmlns:a="http://schemas.openxmlformats.org/drawingml/2006/main">
           <w:pict w14:anchorId="7138D235">
             <v:line id="Line 8" style="position:absolute;z-index:251657728;visibility:visible;mso-wrap-style:square;mso-width-percent:0;mso-height-percent:0;mso-wrap-distance-left:9pt;mso-wrap-distance-top:0;mso-wrap-distance-right:9pt;mso-wrap-distance-bottom:0;mso-position-horizontal:absolute;mso-position-horizontal-relative:text;mso-position-vertical:absolute;mso-position-vertical-relative:text;mso-width-percent:0;mso-height-percent:0;mso-width-relative:page;mso-height-relative:page" o:spid="_x0000_s1026" o:allowincell="f" strokeweight="1pt" from="-61.2pt,23.25pt" to="486pt,23.25pt" w14:anchorId="49B16F5C" o:gfxdata="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"/>
           </w:pict>
@@ -5432,28 +3927,28 @@
       </w:rPr>
     </w:lvl>
   </w:abstractNum>
-  <w:num w:numId="1">
+  <w:num w:numId="1" w16cid:durableId="2099056075">
     <w:abstractNumId w:val="1"/>
   </w:num>
-  <w:num w:numId="2">
+  <w:num w:numId="2" w16cid:durableId="829248145">
     <w:abstractNumId w:val="0"/>
   </w:num>
-  <w:num w:numId="3">
+  <w:num w:numId="3" w16cid:durableId="1874684128">
     <w:abstractNumId w:val="6"/>
   </w:num>
-  <w:num w:numId="4">
+  <w:num w:numId="4" w16cid:durableId="351348735">
     <w:abstractNumId w:val="3"/>
   </w:num>
-  <w:num w:numId="5">
+  <w:num w:numId="5" w16cid:durableId="1044603695">
     <w:abstractNumId w:val="7"/>
   </w:num>
-  <w:num w:numId="6">
+  <w:num w:numId="6" w16cid:durableId="1652103391">
     <w:abstractNumId w:val="5"/>
   </w:num>
-  <w:num w:numId="7">
+  <w:num w:numId="7" w16cid:durableId="2018998557">
     <w:abstractNumId w:val="2"/>
   </w:num>
-  <w:num w:numId="8">
+  <w:num w:numId="8" w16cid:durableId="1452825636">
     <w:abstractNumId w:val="4"/>
   </w:num>
 </w:numbering>
@@ -5576,6 +4071,7 @@
     <w:lsdException w:name="HTML Sample" w:semiHidden="1" w:unhideWhenUsed="1"/>
     <w:lsdException w:name="HTML Typewriter" w:semiHidden="1" w:unhideWhenUsed="1"/>
     <w:lsdException w:name="HTML Variable" w:semiHidden="1" w:unhideWhenUsed="1"/>
+    <w:lsdException w:name="Normal Table" w:semiHidden="1" w:unhideWhenUsed="1"/>
     <w:lsdException w:name="annotation subject" w:semiHidden="1" w:unhideWhenUsed="1"/>
     <w:lsdException w:name="No List" w:semiHidden="1" w:unhideWhenUsed="1"/>
     <w:lsdException w:name="Outline List 1" w:semiHidden="1" w:unhideWhenUsed="1"/>
@@ -5618,8 +4114,11 @@
     <w:lsdException w:name="Table Contemporary" w:semiHidden="1" w:unhideWhenUsed="1"/>
     <w:lsdException w:name="Table Elegant" w:semiHidden="1" w:unhideWhenUsed="1"/>
     <w:lsdException w:name="Table Professional" w:semiHidden="1" w:unhideWhenUsed="1"/>
+    <w:lsdException w:name="Table Subtle 1" w:semiHidden="1" w:unhideWhenUsed="1"/>
     <w:lsdException w:name="Table Subtle 2" w:semiHidden="1" w:unhideWhenUsed="1"/>
     <w:lsdException w:name="Table Web 1" w:semiHidden="1" w:unhideWhenUsed="1"/>
+    <w:lsdException w:name="Table Web 2" w:semiHidden="1" w:unhideWhenUsed="1"/>
+    <w:lsdException w:name="Table Web 3" w:semiHidden="1" w:unhideWhenUsed="1"/>
     <w:lsdException w:name="Balloon Text" w:semiHidden="1" w:unhideWhenUsed="1"/>
     <w:lsdException w:name="Table Grid" w:uiPriority="59"/>
     <w:lsdException w:name="Table Theme" w:semiHidden="1" w:unhideWhenUsed="1"/>
@@ -6437,11 +4936,12 @@
 </file>
 
 <file path=customXml/item1.xml><?xml version="1.0" encoding="utf-8"?>
-<p:properties xmlns:p="http://schemas.microsoft.com/office/2006/metadata/properties" xmlns:xsi="http://www.w3.org/2001/XMLSchema-instance" xmlns:pc="http://schemas.microsoft.com/office/infopath/2007/PartnerControls">
-  <documentManagement>
-    <Sop xmlns="262f0538-3d72-4e7c-816c-447f04fcfea9">false</Sop>
-  </documentManagement>
-</p:properties>
+<?mso-contentType ?>
+<FormTemplates xmlns="http://schemas.microsoft.com/sharepoint/v3/contenttype/forms">
+  <Display>DocumentLibraryForm</Display>
+  <Edit>DocumentLibraryForm</Edit>
+  <New>DocumentLibraryForm</New>
+</FormTemplates>
 </file>
 
 <file path=customXml/item2.xml><?xml version="1.0" encoding="utf-8"?>
@@ -6629,20 +5129,17 @@
 </file>
 
 <file path=customXml/item3.xml><?xml version="1.0" encoding="utf-8"?>
-<?mso-contentType ?>
-<FormTemplates xmlns="http://schemas.microsoft.com/sharepoint/v3/contenttype/forms">
-  <Display>DocumentLibraryForm</Display>
-  <Edit>DocumentLibraryForm</Edit>
-  <New>DocumentLibraryForm</New>
-</FormTemplates>
+<p:properties xmlns:p="http://schemas.microsoft.com/office/2006/metadata/properties" xmlns:xsi="http://www.w3.org/2001/XMLSchema-instance" xmlns:pc="http://schemas.microsoft.com/office/infopath/2007/PartnerControls">
+  <documentManagement>
+    <Sop xmlns="262f0538-3d72-4e7c-816c-447f04fcfea9">false</Sop>
+  </documentManagement>
+</p:properties>
 </file>
 
 <file path=customXml/itemProps1.xml><?xml version="1.0" encoding="utf-8"?>
-<ds:datastoreItem xmlns:ds="http://schemas.openxmlformats.org/officeDocument/2006/customXml" ds:itemID="{18DF479D-C5E4-476C-8384-AAF1293AC939}">
+<ds:datastoreItem xmlns:ds="http://schemas.openxmlformats.org/officeDocument/2006/customXml" ds:itemID="{4CA1D394-1AF4-400F-AD5B-DA04ED2E6D79}">
   <ds:schemaRefs>
-    <ds:schemaRef ds:uri="http://schemas.microsoft.com/office/2006/metadata/properties"/>
-    <ds:schemaRef ds:uri="http://schemas.microsoft.com/office/infopath/2007/PartnerControls"/>
-    <ds:schemaRef ds:uri="262f0538-3d72-4e7c-816c-447f04fcfea9"/>
+    <ds:schemaRef ds:uri="http://schemas.microsoft.com/sharepoint/v3/contenttype/forms"/>
   </ds:schemaRefs>
 </ds:datastoreItem>
 </file>
@@ -6666,9 +5163,11 @@
 </file>
 
 <file path=customXml/itemProps3.xml><?xml version="1.0" encoding="utf-8"?>
-<ds:datastoreItem xmlns:ds="http://schemas.openxmlformats.org/officeDocument/2006/customXml" ds:itemID="{4CA1D394-1AF4-400F-AD5B-DA04ED2E6D79}">
+<ds:datastoreItem xmlns:ds="http://schemas.openxmlformats.org/officeDocument/2006/customXml" ds:itemID="{18DF479D-C5E4-476C-8384-AAF1293AC939}">
   <ds:schemaRefs>
-    <ds:schemaRef ds:uri="http://schemas.microsoft.com/sharepoint/v3/contenttype/forms"/>
+    <ds:schemaRef ds:uri="http://schemas.microsoft.com/office/2006/metadata/properties"/>
+    <ds:schemaRef ds:uri="http://schemas.microsoft.com/office/infopath/2007/PartnerControls"/>
+    <ds:schemaRef ds:uri="262f0538-3d72-4e7c-816c-447f04fcfea9"/>
   </ds:schemaRefs>
 </ds:datastoreItem>
 </file>
</xml_diff>